<commit_message>
SQL + Power BI
</commit_message>
<xml_diff>
--- a/SQL/Codewars.docx
+++ b/SQL/Codewars.docx
@@ -2820,6 +2820,775 @@
           </mc:Fallback>
         </mc:AlternateContent>
       </w:r>
+    </w:p>
+    <w:p>
+      <w:pPr>
+        <w:rPr>
+          <w:rFonts w:ascii="Georgia Pro" w:hAnsi="Georgia Pro"/>
+          <w:b/>
+          <w:bCs/>
+        </w:rPr>
+      </w:pPr>
+      <w:r>
+        <w:rPr>
+          <w:rFonts w:ascii="Georgia Pro" w:hAnsi="Georgia Pro"/>
+          <w:b/>
+          <w:bCs/>
+        </w:rPr>
+        <w:t>SQL Basics: Simple table totaling</w:t>
+      </w:r>
+    </w:p>
+    <w:p>
+      <w:pPr>
+        <w:rPr>
+          <w:rFonts w:ascii="Georgia Pro" w:hAnsi="Georgia Pro"/>
+        </w:rPr>
+      </w:pPr>
+      <w:r>
+        <w:rPr>
+          <w:rFonts w:ascii="Georgia Pro" w:hAnsi="Georgia Pro"/>
+        </w:rPr>
+        <w:t>For this challenge you need to create a simple query to display each unique clan with their total points and ranked by their total points.</w:t>
+      </w:r>
+    </w:p>
+    <w:p>
+      <w:pPr>
+        <w:rPr>
+          <w:rFonts w:ascii="Georgia Pro" w:hAnsi="Georgia Pro"/>
+        </w:rPr>
+      </w:pPr>
+      <w:r>
+        <w:rPr>
+          <w:rFonts w:ascii="Georgia Pro" w:hAnsi="Georgia Pro"/>
+        </w:rPr>
+        <w:t>people table schema</w:t>
+      </w:r>
+    </w:p>
+    <w:p>
+      <w:pPr>
+        <w:rPr>
+          <w:rFonts w:ascii="Georgia Pro" w:hAnsi="Georgia Pro"/>
+        </w:rPr>
+      </w:pPr>
+      <w:r>
+        <w:rPr>
+          <w:rFonts w:ascii="Georgia Pro" w:hAnsi="Georgia Pro"/>
+        </w:rPr>
+        <w:t>name</w:t>
+      </w:r>
+    </w:p>
+    <w:p>
+      <w:pPr>
+        <w:rPr>
+          <w:rFonts w:ascii="Georgia Pro" w:hAnsi="Georgia Pro"/>
+        </w:rPr>
+      </w:pPr>
+      <w:r>
+        <w:rPr>
+          <w:rFonts w:ascii="Georgia Pro" w:hAnsi="Georgia Pro"/>
+        </w:rPr>
+        <w:t>points</w:t>
+      </w:r>
+    </w:p>
+    <w:p>
+      <w:pPr>
+        <w:rPr>
+          <w:rFonts w:ascii="Georgia Pro" w:hAnsi="Georgia Pro"/>
+        </w:rPr>
+      </w:pPr>
+      <w:r>
+        <w:rPr>
+          <w:rFonts w:ascii="Georgia Pro" w:hAnsi="Georgia Pro"/>
+        </w:rPr>
+        <w:t>clan</w:t>
+      </w:r>
+    </w:p>
+    <w:p>
+      <w:pPr>
+        <w:rPr>
+          <w:rFonts w:ascii="Georgia Pro" w:hAnsi="Georgia Pro"/>
+        </w:rPr>
+      </w:pPr>
+      <w:r>
+        <w:rPr>
+          <w:rFonts w:ascii="Georgia Pro" w:hAnsi="Georgia Pro"/>
+        </w:rPr>
+        <w:t>You should then return a table that resembles below</w:t>
+      </w:r>
+    </w:p>
+    <w:p>
+      <w:pPr>
+        <w:rPr>
+          <w:rFonts w:ascii="Georgia Pro" w:hAnsi="Georgia Pro"/>
+        </w:rPr>
+      </w:pPr>
+      <w:r>
+        <w:rPr>
+          <w:rFonts w:ascii="Georgia Pro" w:hAnsi="Georgia Pro"/>
+        </w:rPr>
+        <w:t>select on</w:t>
+      </w:r>
+    </w:p>
+    <w:p>
+      <w:pPr>
+        <w:rPr>
+          <w:rFonts w:ascii="Georgia Pro" w:hAnsi="Georgia Pro"/>
+        </w:rPr>
+      </w:pPr>
+      <w:r>
+        <w:rPr>
+          <w:rFonts w:ascii="Georgia Pro" w:hAnsi="Georgia Pro"/>
+        </w:rPr>
+        <w:t>rank</w:t>
+      </w:r>
+    </w:p>
+    <w:p>
+      <w:pPr>
+        <w:rPr>
+          <w:rFonts w:ascii="Georgia Pro" w:hAnsi="Georgia Pro"/>
+        </w:rPr>
+      </w:pPr>
+      <w:r>
+        <w:rPr>
+          <w:rFonts w:ascii="Georgia Pro" w:hAnsi="Georgia Pro"/>
+        </w:rPr>
+        <w:t>clan</w:t>
+      </w:r>
+    </w:p>
+    <w:p>
+      <w:pPr>
+        <w:rPr>
+          <w:rFonts w:ascii="Georgia Pro" w:hAnsi="Georgia Pro"/>
+        </w:rPr>
+      </w:pPr>
+      <w:r>
+        <w:rPr>
+          <w:rFonts w:ascii="Georgia Pro" w:hAnsi="Georgia Pro"/>
+        </w:rPr>
+        <w:t>total_points</w:t>
+      </w:r>
+    </w:p>
+    <w:p>
+      <w:pPr>
+        <w:rPr>
+          <w:rFonts w:ascii="Georgia Pro" w:hAnsi="Georgia Pro"/>
+        </w:rPr>
+      </w:pPr>
+      <w:r>
+        <w:rPr>
+          <w:rFonts w:ascii="Georgia Pro" w:hAnsi="Georgia Pro"/>
+        </w:rPr>
+        <w:t>total_people</w:t>
+      </w:r>
+    </w:p>
+    <w:p>
+      <w:pPr>
+        <w:rPr>
+          <w:rFonts w:ascii="Georgia Pro" w:hAnsi="Georgia Pro"/>
+        </w:rPr>
+      </w:pPr>
+      <w:r>
+        <w:rPr>
+          <w:rFonts w:ascii="Georgia Pro" w:hAnsi="Georgia Pro"/>
+        </w:rPr>
+        <w:t>The query must rank each clan by their total_points, you must return each unqiue clan and if there is no clan name (i.e. it's an empty string) you must replace it with [no clan specified], you must sum the total_points for each clan and the total_people within that clan.</w:t>
+      </w:r>
+    </w:p>
+    <w:p>
+      <w:pPr>
+        <w:rPr>
+          <w:rFonts w:ascii="Georgia Pro" w:hAnsi="Georgia Pro"/>
+        </w:rPr>
+      </w:pPr>
+      <w:r>
+        <w:rPr>
+          <w:rFonts w:ascii="Georgia Pro" w:hAnsi="Georgia Pro"/>
+        </w:rPr>
+        <w:t>##Note The data is loaded from the live leaderboard, this means values will change but also could cause the kata to time out retreiving the information.</w:t>
+      </w:r>
+    </w:p>
+    <w:p>
+      <w:pPr>
+        <w:rPr>
+          <w:rFonts w:ascii="Georgia Pro" w:hAnsi="Georgia Pro"/>
+          <w:b/>
+          <w:bCs/>
+        </w:rPr>
+      </w:pPr>
+      <w:r>
+        <w:rPr>
+          <w:rFonts w:ascii="Georgia Pro" w:hAnsi="Georgia Pro"/>
+          <w:b/>
+          <w:bCs/>
+        </w:rPr>
+        <w:t>Solution:</w:t>
+      </w:r>
+    </w:p>
+    <w:p>
+      <w:pPr>
+        <w:pStyle w:val="HTMLPreformatted"/>
+        <w:rPr>
+          <w:b/>
+          <w:bCs/>
+          <w:color w:val="000000"/>
+        </w:rPr>
+      </w:pPr>
+      <w:r>
+        <w:rPr>
+          <w:rStyle w:val="sqlkeyword"/>
+          <w:b/>
+          <w:bCs/>
+          <w:color w:val="0000AA"/>
+        </w:rPr>
+        <w:lastRenderedPageBreak/>
+        <w:t>SELECT</w:t>
+      </w:r>
+      <w:r>
+        <w:rPr>
+          <w:b/>
+          <w:bCs/>
+          <w:color w:val="000000"/>
+        </w:rPr>
+        <w:t xml:space="preserve"> </w:t>
+      </w:r>
+      <w:r>
+        <w:rPr>
+          <w:rStyle w:val="sqlkeyword"/>
+          <w:b/>
+          <w:bCs/>
+          <w:color w:val="0000AA"/>
+        </w:rPr>
+        <w:t>DISTINCT</w:t>
+      </w:r>
+      <w:r>
+        <w:rPr>
+          <w:b/>
+          <w:bCs/>
+          <w:color w:val="000000"/>
+        </w:rPr>
+        <w:t xml:space="preserve"> ROW_NUMBER() </w:t>
+      </w:r>
+      <w:r>
+        <w:rPr>
+          <w:rStyle w:val="sqlkeyword"/>
+          <w:b/>
+          <w:bCs/>
+          <w:color w:val="0000AA"/>
+        </w:rPr>
+        <w:t>OVER</w:t>
+      </w:r>
+      <w:r>
+        <w:rPr>
+          <w:b/>
+          <w:bCs/>
+          <w:color w:val="000000"/>
+        </w:rPr>
+        <w:t xml:space="preserve"> (</w:t>
+      </w:r>
+      <w:r>
+        <w:rPr>
+          <w:rStyle w:val="sqlkeyword"/>
+          <w:b/>
+          <w:bCs/>
+          <w:color w:val="0000AA"/>
+        </w:rPr>
+        <w:t>ORDER</w:t>
+      </w:r>
+      <w:r>
+        <w:rPr>
+          <w:b/>
+          <w:bCs/>
+          <w:color w:val="000000"/>
+        </w:rPr>
+        <w:t xml:space="preserve"> </w:t>
+      </w:r>
+      <w:r>
+        <w:rPr>
+          <w:rStyle w:val="sqlkeyword"/>
+          <w:b/>
+          <w:bCs/>
+          <w:color w:val="0000AA"/>
+        </w:rPr>
+        <w:t>BY</w:t>
+      </w:r>
+      <w:r>
+        <w:rPr>
+          <w:b/>
+          <w:bCs/>
+          <w:color w:val="000000"/>
+        </w:rPr>
+        <w:t xml:space="preserve"> </w:t>
+      </w:r>
+      <w:r>
+        <w:rPr>
+          <w:rStyle w:val="sqlfunction"/>
+          <w:b/>
+          <w:bCs/>
+          <w:color w:val="AA00AA"/>
+        </w:rPr>
+        <w:t>SUM</w:t>
+      </w:r>
+      <w:r>
+        <w:rPr>
+          <w:b/>
+          <w:bCs/>
+          <w:color w:val="000000"/>
+        </w:rPr>
+        <w:t xml:space="preserve">(points) </w:t>
+      </w:r>
+      <w:r>
+        <w:rPr>
+          <w:rStyle w:val="sqlkeyword"/>
+          <w:b/>
+          <w:bCs/>
+          <w:color w:val="0000AA"/>
+        </w:rPr>
+        <w:t>DESC</w:t>
+      </w:r>
+      <w:r>
+        <w:rPr>
+          <w:b/>
+          <w:bCs/>
+          <w:color w:val="000000"/>
+        </w:rPr>
+        <w:t xml:space="preserve">) </w:t>
+      </w:r>
+      <w:r>
+        <w:rPr>
+          <w:rStyle w:val="sqlkeyword"/>
+          <w:b/>
+          <w:bCs/>
+          <w:color w:val="0000AA"/>
+        </w:rPr>
+        <w:t>AS</w:t>
+      </w:r>
+      <w:r>
+        <w:rPr>
+          <w:b/>
+          <w:bCs/>
+          <w:color w:val="000000"/>
+        </w:rPr>
+        <w:t xml:space="preserve"> rank</w:t>
+      </w:r>
+      <w:r>
+        <w:rPr>
+          <w:rStyle w:val="sqloperator"/>
+          <w:b/>
+          <w:bCs/>
+          <w:color w:val="777777"/>
+        </w:rPr>
+        <w:t>,</w:t>
+      </w:r>
+      <w:r>
+        <w:rPr>
+          <w:b/>
+          <w:bCs/>
+          <w:color w:val="000000"/>
+        </w:rPr>
+        <w:t xml:space="preserve"> </w:t>
+      </w:r>
+    </w:p>
+    <w:p>
+      <w:pPr>
+        <w:pStyle w:val="HTMLPreformatted"/>
+        <w:rPr>
+          <w:b/>
+          <w:bCs/>
+          <w:color w:val="000000"/>
+        </w:rPr>
+      </w:pPr>
+      <w:r>
+        <w:rPr>
+          <w:rStyle w:val="sqlfunction"/>
+          <w:b/>
+          <w:bCs/>
+          <w:color w:val="AA00AA"/>
+        </w:rPr>
+        <w:t>COALESCE</w:t>
+      </w:r>
+      <w:r>
+        <w:rPr>
+          <w:b/>
+          <w:bCs/>
+          <w:color w:val="000000"/>
+        </w:rPr>
+        <w:t>(</w:t>
+      </w:r>
+      <w:r>
+        <w:rPr>
+          <w:rStyle w:val="sqlfunction"/>
+          <w:b/>
+          <w:bCs/>
+          <w:color w:val="AA00AA"/>
+        </w:rPr>
+        <w:t>NULLIF</w:t>
+      </w:r>
+      <w:r>
+        <w:rPr>
+          <w:b/>
+          <w:bCs/>
+          <w:color w:val="000000"/>
+        </w:rPr>
+        <w:t>(clan</w:t>
+      </w:r>
+      <w:r>
+        <w:rPr>
+          <w:rStyle w:val="sqloperator"/>
+          <w:b/>
+          <w:bCs/>
+          <w:color w:val="777777"/>
+        </w:rPr>
+        <w:t>,</w:t>
+      </w:r>
+      <w:r>
+        <w:rPr>
+          <w:rStyle w:val="sqlstring"/>
+          <w:b/>
+          <w:bCs/>
+          <w:color w:val="AA0000"/>
+        </w:rPr>
+        <w:t>''</w:t>
+      </w:r>
+      <w:r>
+        <w:rPr>
+          <w:b/>
+          <w:bCs/>
+          <w:color w:val="000000"/>
+        </w:rPr>
+        <w:t>)</w:t>
+      </w:r>
+      <w:r>
+        <w:rPr>
+          <w:rStyle w:val="sqloperator"/>
+          <w:b/>
+          <w:bCs/>
+          <w:color w:val="777777"/>
+        </w:rPr>
+        <w:t>,</w:t>
+      </w:r>
+      <w:r>
+        <w:rPr>
+          <w:b/>
+          <w:bCs/>
+          <w:color w:val="000000"/>
+        </w:rPr>
+        <w:t xml:space="preserve"> </w:t>
+      </w:r>
+      <w:r>
+        <w:rPr>
+          <w:rStyle w:val="sqlstring"/>
+          <w:b/>
+          <w:bCs/>
+          <w:color w:val="AA0000"/>
+        </w:rPr>
+        <w:t>'[no clan specified]'</w:t>
+      </w:r>
+      <w:r>
+        <w:rPr>
+          <w:b/>
+          <w:bCs/>
+          <w:color w:val="000000"/>
+        </w:rPr>
+        <w:t xml:space="preserve">) </w:t>
+      </w:r>
+      <w:r>
+        <w:rPr>
+          <w:rStyle w:val="sqlkeyword"/>
+          <w:b/>
+          <w:bCs/>
+          <w:color w:val="0000AA"/>
+        </w:rPr>
+        <w:t>AS</w:t>
+      </w:r>
+      <w:r>
+        <w:rPr>
+          <w:b/>
+          <w:bCs/>
+          <w:color w:val="000000"/>
+        </w:rPr>
+        <w:t xml:space="preserve"> clan</w:t>
+      </w:r>
+      <w:r>
+        <w:rPr>
+          <w:rStyle w:val="sqloperator"/>
+          <w:b/>
+          <w:bCs/>
+          <w:color w:val="777777"/>
+        </w:rPr>
+        <w:t>,</w:t>
+      </w:r>
+      <w:r>
+        <w:rPr>
+          <w:b/>
+          <w:bCs/>
+          <w:color w:val="000000"/>
+        </w:rPr>
+        <w:t xml:space="preserve"> </w:t>
+      </w:r>
+    </w:p>
+    <w:p>
+      <w:pPr>
+        <w:pStyle w:val="HTMLPreformatted"/>
+        <w:rPr>
+          <w:b/>
+          <w:bCs/>
+          <w:color w:val="000000"/>
+        </w:rPr>
+      </w:pPr>
+      <w:r>
+        <w:rPr>
+          <w:rStyle w:val="sqlfunction"/>
+          <w:b/>
+          <w:bCs/>
+          <w:color w:val="AA00AA"/>
+        </w:rPr>
+        <w:t>SUM</w:t>
+      </w:r>
+      <w:r>
+        <w:rPr>
+          <w:b/>
+          <w:bCs/>
+          <w:color w:val="000000"/>
+        </w:rPr>
+        <w:t xml:space="preserve">(points) </w:t>
+      </w:r>
+      <w:r>
+        <w:rPr>
+          <w:rStyle w:val="sqlkeyword"/>
+          <w:b/>
+          <w:bCs/>
+          <w:color w:val="0000AA"/>
+        </w:rPr>
+        <w:t>AS</w:t>
+      </w:r>
+      <w:r>
+        <w:rPr>
+          <w:b/>
+          <w:bCs/>
+          <w:color w:val="000000"/>
+        </w:rPr>
+        <w:t xml:space="preserve"> total_points</w:t>
+      </w:r>
+      <w:r>
+        <w:rPr>
+          <w:rStyle w:val="sqloperator"/>
+          <w:b/>
+          <w:bCs/>
+          <w:color w:val="777777"/>
+        </w:rPr>
+        <w:t>,</w:t>
+      </w:r>
+      <w:r>
+        <w:rPr>
+          <w:b/>
+          <w:bCs/>
+          <w:color w:val="000000"/>
+        </w:rPr>
+        <w:t xml:space="preserve"> </w:t>
+      </w:r>
+    </w:p>
+    <w:p>
+      <w:pPr>
+        <w:pStyle w:val="HTMLPreformatted"/>
+        <w:rPr>
+          <w:b/>
+          <w:bCs/>
+          <w:color w:val="000000"/>
+        </w:rPr>
+      </w:pPr>
+      <w:r>
+        <w:rPr>
+          <w:rStyle w:val="sqlfunction"/>
+          <w:b/>
+          <w:bCs/>
+          <w:color w:val="AA00AA"/>
+        </w:rPr>
+        <w:t>COUNT</w:t>
+      </w:r>
+      <w:r>
+        <w:rPr>
+          <w:b/>
+          <w:bCs/>
+          <w:color w:val="000000"/>
+        </w:rPr>
+        <w:t xml:space="preserve">(name) </w:t>
+      </w:r>
+      <w:r>
+        <w:rPr>
+          <w:rStyle w:val="sqlkeyword"/>
+          <w:b/>
+          <w:bCs/>
+          <w:color w:val="0000AA"/>
+        </w:rPr>
+        <w:t>AS</w:t>
+      </w:r>
+      <w:r>
+        <w:rPr>
+          <w:b/>
+          <w:bCs/>
+          <w:color w:val="000000"/>
+        </w:rPr>
+        <w:t xml:space="preserve"> total_people</w:t>
+      </w:r>
+    </w:p>
+    <w:p>
+      <w:pPr>
+        <w:pStyle w:val="HTMLPreformatted"/>
+        <w:rPr>
+          <w:b/>
+          <w:bCs/>
+          <w:color w:val="000000"/>
+        </w:rPr>
+      </w:pPr>
+      <w:r>
+        <w:rPr>
+          <w:rStyle w:val="sqlkeyword"/>
+          <w:b/>
+          <w:bCs/>
+          <w:color w:val="0000AA"/>
+        </w:rPr>
+        <w:t>FROM</w:t>
+      </w:r>
+      <w:r>
+        <w:rPr>
+          <w:b/>
+          <w:bCs/>
+          <w:color w:val="000000"/>
+        </w:rPr>
+        <w:t xml:space="preserve"> people</w:t>
+      </w:r>
+    </w:p>
+    <w:p>
+      <w:pPr>
+        <w:pStyle w:val="HTMLPreformatted"/>
+        <w:rPr>
+          <w:b/>
+          <w:bCs/>
+          <w:color w:val="000000"/>
+        </w:rPr>
+      </w:pPr>
+      <w:r>
+        <w:rPr>
+          <w:rStyle w:val="sqlkeyword"/>
+          <w:b/>
+          <w:bCs/>
+          <w:color w:val="0000AA"/>
+        </w:rPr>
+        <w:t>GROUP</w:t>
+      </w:r>
+      <w:r>
+        <w:rPr>
+          <w:b/>
+          <w:bCs/>
+          <w:color w:val="000000"/>
+        </w:rPr>
+        <w:t xml:space="preserve"> </w:t>
+      </w:r>
+      <w:r>
+        <w:rPr>
+          <w:rStyle w:val="sqlkeyword"/>
+          <w:b/>
+          <w:bCs/>
+          <w:color w:val="0000AA"/>
+        </w:rPr>
+        <w:t>BY</w:t>
+      </w:r>
+      <w:r>
+        <w:rPr>
+          <w:b/>
+          <w:bCs/>
+          <w:color w:val="000000"/>
+        </w:rPr>
+        <w:t xml:space="preserve"> clan</w:t>
+      </w:r>
+    </w:p>
+    <w:p>
+      <w:pPr>
+        <w:pStyle w:val="HTMLPreformatted"/>
+        <w:rPr>
+          <w:b/>
+          <w:bCs/>
+          <w:color w:val="000000"/>
+        </w:rPr>
+      </w:pPr>
+      <w:r>
+        <w:rPr>
+          <w:rStyle w:val="sqlkeyword"/>
+          <w:b/>
+          <w:bCs/>
+          <w:color w:val="0000AA"/>
+        </w:rPr>
+        <w:t>ORDER</w:t>
+      </w:r>
+      <w:r>
+        <w:rPr>
+          <w:b/>
+          <w:bCs/>
+          <w:color w:val="000000"/>
+        </w:rPr>
+        <w:t xml:space="preserve"> </w:t>
+      </w:r>
+      <w:r>
+        <w:rPr>
+          <w:rStyle w:val="sqlkeyword"/>
+          <w:b/>
+          <w:bCs/>
+          <w:color w:val="0000AA"/>
+        </w:rPr>
+        <w:t>BY</w:t>
+      </w:r>
+      <w:r>
+        <w:rPr>
+          <w:b/>
+          <w:bCs/>
+          <w:color w:val="000000"/>
+        </w:rPr>
+        <w:t xml:space="preserve"> </w:t>
+      </w:r>
+      <w:r>
+        <w:rPr>
+          <w:rStyle w:val="sqlfunction"/>
+          <w:b/>
+          <w:bCs/>
+          <w:color w:val="AA00AA"/>
+        </w:rPr>
+        <w:t>SUM</w:t>
+      </w:r>
+      <w:r>
+        <w:rPr>
+          <w:b/>
+          <w:bCs/>
+          <w:color w:val="000000"/>
+        </w:rPr>
+        <w:t xml:space="preserve">(points) </w:t>
+      </w:r>
+      <w:r>
+        <w:rPr>
+          <w:rStyle w:val="sqlkeyword"/>
+          <w:b/>
+          <w:bCs/>
+          <w:color w:val="0000AA"/>
+        </w:rPr>
+        <w:t>DESC</w:t>
+      </w:r>
+    </w:p>
+    <w:p>
+      <w:pPr>
+        <w:rPr>
+          <w:rFonts w:ascii="Georgia Pro" w:hAnsi="Georgia Pro"/>
+          <w:b/>
+          <w:bCs/>
+        </w:rPr>
+      </w:pPr>
+    </w:p>
+    <w:p>
+      <w:pPr>
+        <w:rPr>
+          <w:rFonts w:ascii="Georgia Pro" w:hAnsi="Georgia Pro"/>
+          <w:b/>
+          <w:bCs/>
+        </w:rPr>
+      </w:pPr>
     </w:p>
     <w:p>
       <w:pPr>
@@ -3341,6 +4110,11 @@
     <w:basedOn w:val="DefaultParagraphFont"/>
     <w:rsid w:val="009E7179"/>
   </w:style>
+  <w:style w:type="character" w:customStyle="1" w:styleId="sqlstring">
+    <w:name w:val="sqlstring"/>
+    <w:basedOn w:val="DefaultParagraphFont"/>
+    <w:rsid w:val="00C9539E"/>
+  </w:style>
 </w:styles>
 </file>
 

</xml_diff>

<commit_message>
Learning MLgit add .! + Sql
</commit_message>
<xml_diff>
--- a/SQL/Codewars.docx
+++ b/SQL/Codewars.docx
@@ -7608,7 +7608,15 @@
           <w:bCs/>
           <w:color w:val="000000"/>
         </w:rPr>
-        <w:t>name</w:t>
+        <w:t>nam</w:t>
+      </w:r>
+      <w:r>
+        <w:rPr>
+          <w:b/>
+          <w:bCs/>
+          <w:color w:val="000000"/>
+        </w:rPr>
+        <w:t>e</w:t>
       </w:r>
     </w:p>
     <w:p>
@@ -7631,13 +7639,13 @@
         <mc:AlternateContent>
           <mc:Choice Requires="wps">
             <w:drawing>
-              <wp:anchor distT="0" distB="0" distL="114300" distR="114300" simplePos="0" relativeHeight="251674624" behindDoc="0" locked="0" layoutInCell="1" allowOverlap="1" wp14:anchorId="08D0675E" wp14:editId="252BE954">
+              <wp:anchor distT="0" distB="0" distL="114300" distR="114300" simplePos="0" relativeHeight="251674624" behindDoc="0" locked="0" layoutInCell="1" allowOverlap="1" wp14:anchorId="08D0675E" wp14:editId="3CEF1228">
                 <wp:simplePos x="0" y="0"/>
                 <wp:positionH relativeFrom="page">
-                  <wp:posOffset>-520</wp:posOffset>
+                  <wp:posOffset>-83127</wp:posOffset>
                 </wp:positionH>
                 <wp:positionV relativeFrom="paragraph">
-                  <wp:posOffset>-290946</wp:posOffset>
+                  <wp:posOffset>-11067</wp:posOffset>
                 </wp:positionV>
                 <wp:extent cx="7700645" cy="0"/>
                 <wp:effectExtent l="0" t="0" r="0" b="0"/>
@@ -7683,13 +7691,1220 @@
           </mc:Choice>
           <mc:Fallback>
             <w:pict>
-              <v:line w14:anchorId="540807A8" id="Straight Connector 1" o:spid="_x0000_s1026" style="position:absolute;flip:y;z-index:251674624;visibility:visible;mso-wrap-style:square;mso-height-percent:0;mso-wrap-distance-left:9pt;mso-wrap-distance-top:0;mso-wrap-distance-right:9pt;mso-wrap-distance-bottom:0;mso-position-horizontal:absolute;mso-position-horizontal-relative:page;mso-position-vertical:absolute;mso-position-vertical-relative:text;mso-height-percent:0;mso-height-relative:margin" from="-.05pt,-22.9pt" to="606.3pt,-22.9pt" o:gfxdata="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" strokecolor="black [3200]" strokeweight=".5pt">
+              <v:line w14:anchorId="067FC37F" id="Straight Connector 1" o:spid="_x0000_s1026" style="position:absolute;flip:y;z-index:251674624;visibility:visible;mso-wrap-style:square;mso-height-percent:0;mso-wrap-distance-left:9pt;mso-wrap-distance-top:0;mso-wrap-distance-right:9pt;mso-wrap-distance-bottom:0;mso-position-horizontal:absolute;mso-position-horizontal-relative:page;mso-position-vertical:absolute;mso-position-vertical-relative:text;mso-height-percent:0;mso-height-relative:margin" from="-6.55pt,-.85pt" to="599.8pt,-.85pt" o:gfxdata="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" strokecolor="black [3200]" strokeweight=".5pt">
                 <v:stroke joinstyle="miter"/>
                 <w10:wrap anchorx="page"/>
               </v:line>
             </w:pict>
           </mc:Fallback>
         </mc:AlternateContent>
+      </w:r>
+    </w:p>
+    <w:p>
+      <w:pPr>
+        <w:pStyle w:val="HTMLPreformatted"/>
+        <w:rPr>
+          <w:rFonts w:ascii="Georgia Pro" w:hAnsi="Georgia Pro"/>
+          <w:b/>
+          <w:bCs/>
+          <w:sz w:val="22"/>
+          <w:szCs w:val="22"/>
+        </w:rPr>
+      </w:pPr>
+      <w:r>
+        <w:rPr>
+          <w:rFonts w:ascii="Georgia Pro" w:hAnsi="Georgia Pro"/>
+          <w:b/>
+          <w:bCs/>
+          <w:sz w:val="22"/>
+          <w:szCs w:val="22"/>
+        </w:rPr>
+        <w:t>SQL Basics: Simple Hierarchical structure</w:t>
+      </w:r>
+    </w:p>
+    <w:p>
+      <w:pPr>
+        <w:pStyle w:val="HTMLPreformatted"/>
+        <w:rPr>
+          <w:rFonts w:ascii="Georgia Pro" w:hAnsi="Georgia Pro"/>
+          <w:color w:val="000000"/>
+          <w:sz w:val="22"/>
+          <w:szCs w:val="22"/>
+        </w:rPr>
+      </w:pPr>
+      <w:r>
+        <w:rPr>
+          <w:rFonts w:ascii="Georgia Pro" w:hAnsi="Georgia Pro"/>
+          <w:color w:val="000000"/>
+          <w:sz w:val="22"/>
+          <w:szCs w:val="22"/>
+        </w:rPr>
+        <w:t>NOTE: Most difficult query at the moment, required further investigation.</w:t>
+      </w:r>
+    </w:p>
+    <w:p>
+      <w:pPr>
+        <w:pStyle w:val="HTMLPreformatted"/>
+        <w:rPr>
+          <w:rFonts w:ascii="Georgia Pro" w:hAnsi="Georgia Pro"/>
+          <w:color w:val="000000"/>
+          <w:sz w:val="22"/>
+          <w:szCs w:val="22"/>
+        </w:rPr>
+      </w:pPr>
+      <w:r>
+        <w:rPr>
+          <w:rFonts w:ascii="Georgia Pro" w:hAnsi="Georgia Pro"/>
+          <w:color w:val="000000"/>
+          <w:sz w:val="22"/>
+          <w:szCs w:val="22"/>
+        </w:rPr>
+        <w:t>For this challenge you need to create a RECURSIVE Hierarchical query. You have a table employees of employees, you must order each employee by level. You must use a WITH statement and name it employee_levels after that has been defined you must select from it.</w:t>
+      </w:r>
+    </w:p>
+    <w:p>
+      <w:pPr>
+        <w:pStyle w:val="HTMLPreformatted"/>
+        <w:rPr>
+          <w:rFonts w:ascii="Georgia Pro" w:hAnsi="Georgia Pro"/>
+          <w:color w:val="000000"/>
+          <w:sz w:val="22"/>
+          <w:szCs w:val="22"/>
+        </w:rPr>
+      </w:pPr>
+      <w:r>
+        <w:rPr>
+          <w:rFonts w:ascii="Georgia Pro" w:hAnsi="Georgia Pro"/>
+          <w:color w:val="000000"/>
+          <w:sz w:val="22"/>
+          <w:szCs w:val="22"/>
+        </w:rPr>
+        <w:t>A Level is in correlation what manager managers the employee. e.g. an employee with a manager_id of NULL is at level 1 and then direct employees with the employee at level 1 will be level 2.</w:t>
+      </w:r>
+    </w:p>
+    <w:p>
+      <w:pPr>
+        <w:pStyle w:val="HTMLPreformatted"/>
+        <w:rPr>
+          <w:rFonts w:ascii="Georgia Pro" w:hAnsi="Georgia Pro"/>
+          <w:color w:val="000000"/>
+          <w:sz w:val="22"/>
+          <w:szCs w:val="22"/>
+        </w:rPr>
+      </w:pPr>
+      <w:r>
+        <w:rPr>
+          <w:rFonts w:ascii="Georgia Pro" w:hAnsi="Georgia Pro"/>
+          <w:color w:val="000000"/>
+          <w:sz w:val="22"/>
+          <w:szCs w:val="22"/>
+        </w:rPr>
+        <w:t>employees table schema</w:t>
+      </w:r>
+    </w:p>
+    <w:p>
+      <w:pPr>
+        <w:pStyle w:val="HTMLPreformatted"/>
+        <w:rPr>
+          <w:rFonts w:ascii="Georgia Pro" w:hAnsi="Georgia Pro"/>
+          <w:color w:val="000000"/>
+          <w:sz w:val="22"/>
+          <w:szCs w:val="22"/>
+        </w:rPr>
+      </w:pPr>
+      <w:r>
+        <w:rPr>
+          <w:rFonts w:ascii="Georgia Pro" w:hAnsi="Georgia Pro"/>
+          <w:color w:val="000000"/>
+          <w:sz w:val="22"/>
+          <w:szCs w:val="22"/>
+        </w:rPr>
+        <w:t>id</w:t>
+      </w:r>
+    </w:p>
+    <w:p>
+      <w:pPr>
+        <w:pStyle w:val="HTMLPreformatted"/>
+        <w:rPr>
+          <w:rFonts w:ascii="Georgia Pro" w:hAnsi="Georgia Pro"/>
+          <w:color w:val="000000"/>
+          <w:sz w:val="22"/>
+          <w:szCs w:val="22"/>
+        </w:rPr>
+      </w:pPr>
+      <w:r>
+        <w:rPr>
+          <w:rFonts w:ascii="Georgia Pro" w:hAnsi="Georgia Pro"/>
+          <w:color w:val="000000"/>
+          <w:sz w:val="22"/>
+          <w:szCs w:val="22"/>
+        </w:rPr>
+        <w:t>first_name</w:t>
+      </w:r>
+    </w:p>
+    <w:p>
+      <w:pPr>
+        <w:pStyle w:val="HTMLPreformatted"/>
+        <w:rPr>
+          <w:rFonts w:ascii="Georgia Pro" w:hAnsi="Georgia Pro"/>
+          <w:color w:val="000000"/>
+          <w:sz w:val="22"/>
+          <w:szCs w:val="22"/>
+        </w:rPr>
+      </w:pPr>
+      <w:r>
+        <w:rPr>
+          <w:rFonts w:ascii="Georgia Pro" w:hAnsi="Georgia Pro"/>
+          <w:color w:val="000000"/>
+          <w:sz w:val="22"/>
+          <w:szCs w:val="22"/>
+        </w:rPr>
+        <w:t>last_name</w:t>
+      </w:r>
+    </w:p>
+    <w:p>
+      <w:pPr>
+        <w:pStyle w:val="HTMLPreformatted"/>
+        <w:rPr>
+          <w:rFonts w:ascii="Georgia Pro" w:hAnsi="Georgia Pro"/>
+          <w:color w:val="000000"/>
+          <w:sz w:val="22"/>
+          <w:szCs w:val="22"/>
+        </w:rPr>
+      </w:pPr>
+      <w:r>
+        <w:rPr>
+          <w:rFonts w:ascii="Georgia Pro" w:hAnsi="Georgia Pro"/>
+          <w:color w:val="000000"/>
+          <w:sz w:val="22"/>
+          <w:szCs w:val="22"/>
+        </w:rPr>
+        <w:t>manager_id (can be NULL)</w:t>
+      </w:r>
+    </w:p>
+    <w:p>
+      <w:pPr>
+        <w:pStyle w:val="HTMLPreformatted"/>
+        <w:rPr>
+          <w:rFonts w:ascii="Georgia Pro" w:hAnsi="Georgia Pro"/>
+          <w:color w:val="000000"/>
+          <w:sz w:val="22"/>
+          <w:szCs w:val="22"/>
+        </w:rPr>
+      </w:pPr>
+    </w:p>
+    <w:p>
+      <w:pPr>
+        <w:pStyle w:val="HTMLPreformatted"/>
+        <w:rPr>
+          <w:rFonts w:ascii="Georgia Pro" w:hAnsi="Georgia Pro"/>
+          <w:color w:val="000000"/>
+          <w:sz w:val="22"/>
+          <w:szCs w:val="22"/>
+        </w:rPr>
+      </w:pPr>
+      <w:r>
+        <w:rPr>
+          <w:rFonts w:ascii="Georgia Pro" w:hAnsi="Georgia Pro"/>
+          <w:color w:val="000000"/>
+          <w:sz w:val="22"/>
+          <w:szCs w:val="22"/>
+        </w:rPr>
+        <w:t>resultant schema</w:t>
+      </w:r>
+    </w:p>
+    <w:p>
+      <w:pPr>
+        <w:pStyle w:val="HTMLPreformatted"/>
+        <w:rPr>
+          <w:rFonts w:ascii="Georgia Pro" w:hAnsi="Georgia Pro"/>
+          <w:color w:val="000000"/>
+          <w:sz w:val="22"/>
+          <w:szCs w:val="22"/>
+        </w:rPr>
+      </w:pPr>
+      <w:r>
+        <w:rPr>
+          <w:rFonts w:ascii="Georgia Pro" w:hAnsi="Georgia Pro"/>
+          <w:color w:val="000000"/>
+          <w:sz w:val="22"/>
+          <w:szCs w:val="22"/>
+        </w:rPr>
+        <w:t>level</w:t>
+      </w:r>
+    </w:p>
+    <w:p>
+      <w:pPr>
+        <w:pStyle w:val="HTMLPreformatted"/>
+        <w:rPr>
+          <w:rFonts w:ascii="Georgia Pro" w:hAnsi="Georgia Pro"/>
+          <w:color w:val="000000"/>
+          <w:sz w:val="22"/>
+          <w:szCs w:val="22"/>
+        </w:rPr>
+      </w:pPr>
+      <w:r>
+        <w:rPr>
+          <w:rFonts w:ascii="Georgia Pro" w:hAnsi="Georgia Pro"/>
+          <w:color w:val="000000"/>
+          <w:sz w:val="22"/>
+          <w:szCs w:val="22"/>
+        </w:rPr>
+        <w:t>id</w:t>
+      </w:r>
+    </w:p>
+    <w:p>
+      <w:pPr>
+        <w:pStyle w:val="HTMLPreformatted"/>
+        <w:rPr>
+          <w:rFonts w:ascii="Georgia Pro" w:hAnsi="Georgia Pro"/>
+          <w:color w:val="000000"/>
+          <w:sz w:val="22"/>
+          <w:szCs w:val="22"/>
+        </w:rPr>
+      </w:pPr>
+      <w:r>
+        <w:rPr>
+          <w:rFonts w:ascii="Georgia Pro" w:hAnsi="Georgia Pro"/>
+          <w:color w:val="000000"/>
+          <w:sz w:val="22"/>
+          <w:szCs w:val="22"/>
+        </w:rPr>
+        <w:t>first_name</w:t>
+      </w:r>
+    </w:p>
+    <w:p>
+      <w:pPr>
+        <w:pStyle w:val="HTMLPreformatted"/>
+        <w:rPr>
+          <w:rFonts w:ascii="Georgia Pro" w:hAnsi="Georgia Pro"/>
+          <w:color w:val="000000"/>
+          <w:sz w:val="22"/>
+          <w:szCs w:val="22"/>
+        </w:rPr>
+      </w:pPr>
+      <w:r>
+        <w:rPr>
+          <w:rFonts w:ascii="Georgia Pro" w:hAnsi="Georgia Pro"/>
+          <w:color w:val="000000"/>
+          <w:sz w:val="22"/>
+          <w:szCs w:val="22"/>
+        </w:rPr>
+        <w:t>last_name</w:t>
+      </w:r>
+    </w:p>
+    <w:p>
+      <w:pPr>
+        <w:pStyle w:val="HTMLPreformatted"/>
+        <w:rPr>
+          <w:rFonts w:ascii="Georgia Pro" w:hAnsi="Georgia Pro"/>
+          <w:color w:val="000000"/>
+          <w:sz w:val="22"/>
+          <w:szCs w:val="22"/>
+        </w:rPr>
+      </w:pPr>
+      <w:r>
+        <w:rPr>
+          <w:rFonts w:ascii="Georgia Pro" w:hAnsi="Georgia Pro"/>
+          <w:color w:val="000000"/>
+          <w:sz w:val="22"/>
+          <w:szCs w:val="22"/>
+        </w:rPr>
+        <w:t>manager_id (can be NULL)</w:t>
+      </w:r>
+    </w:p>
+    <w:p>
+      <w:pPr>
+        <w:rPr>
+          <w:rFonts w:ascii="Georgia Pro" w:hAnsi="Georgia Pro"/>
+          <w:b/>
+          <w:bCs/>
+        </w:rPr>
+      </w:pPr>
+    </w:p>
+    <w:p>
+      <w:pPr>
+        <w:rPr>
+          <w:rFonts w:ascii="Georgia Pro" w:hAnsi="Georgia Pro"/>
+          <w:b/>
+          <w:bCs/>
+        </w:rPr>
+      </w:pPr>
+      <w:r>
+        <w:rPr>
+          <w:rFonts w:ascii="Georgia Pro" w:hAnsi="Georgia Pro"/>
+          <w:b/>
+          <w:bCs/>
+        </w:rPr>
+        <w:t>Solution:</w:t>
+      </w:r>
+    </w:p>
+    <w:p>
+      <w:pPr>
+        <w:pStyle w:val="HTMLPreformatted"/>
+        <w:rPr>
+          <w:b/>
+          <w:bCs/>
+          <w:color w:val="000000"/>
+        </w:rPr>
+      </w:pPr>
+      <w:r>
+        <w:rPr>
+          <w:rStyle w:val="sqlkeyword"/>
+          <w:b/>
+          <w:bCs/>
+          <w:color w:val="0000AA"/>
+        </w:rPr>
+        <w:t>WITH</w:t>
+      </w:r>
+      <w:r>
+        <w:rPr>
+          <w:b/>
+          <w:bCs/>
+          <w:color w:val="000000"/>
+        </w:rPr>
+        <w:t xml:space="preserve"> RECURSIVE employee_levels </w:t>
+      </w:r>
+      <w:r>
+        <w:rPr>
+          <w:rStyle w:val="sqlkeyword"/>
+          <w:b/>
+          <w:bCs/>
+          <w:color w:val="0000AA"/>
+        </w:rPr>
+        <w:t>AS</w:t>
+      </w:r>
+      <w:r>
+        <w:rPr>
+          <w:b/>
+          <w:bCs/>
+          <w:color w:val="000000"/>
+        </w:rPr>
+        <w:t xml:space="preserve"> (</w:t>
+      </w:r>
+    </w:p>
+    <w:p>
+      <w:pPr>
+        <w:pStyle w:val="HTMLPreformatted"/>
+        <w:rPr>
+          <w:b/>
+          <w:bCs/>
+          <w:color w:val="000000"/>
+        </w:rPr>
+      </w:pPr>
+      <w:r>
+        <w:rPr>
+          <w:b/>
+          <w:bCs/>
+          <w:color w:val="000000"/>
+        </w:rPr>
+        <w:t xml:space="preserve">  </w:t>
+      </w:r>
+      <w:r>
+        <w:rPr>
+          <w:rStyle w:val="sqlkeyword"/>
+          <w:b/>
+          <w:bCs/>
+          <w:color w:val="0000AA"/>
+        </w:rPr>
+        <w:t>SELECT</w:t>
+      </w:r>
+      <w:r>
+        <w:rPr>
+          <w:b/>
+          <w:bCs/>
+          <w:color w:val="000000"/>
+        </w:rPr>
+        <w:t xml:space="preserve"> 1 </w:t>
+      </w:r>
+      <w:r>
+        <w:rPr>
+          <w:rStyle w:val="sqlkeyword"/>
+          <w:b/>
+          <w:bCs/>
+          <w:color w:val="0000AA"/>
+        </w:rPr>
+        <w:t>AS</w:t>
+      </w:r>
+      <w:r>
+        <w:rPr>
+          <w:b/>
+          <w:bCs/>
+          <w:color w:val="000000"/>
+        </w:rPr>
+        <w:t xml:space="preserve"> </w:t>
+      </w:r>
+      <w:r>
+        <w:rPr>
+          <w:rStyle w:val="sqlkeyword"/>
+          <w:b/>
+          <w:bCs/>
+          <w:color w:val="0000AA"/>
+        </w:rPr>
+        <w:t>level</w:t>
+      </w:r>
+      <w:r>
+        <w:rPr>
+          <w:rStyle w:val="sqloperator"/>
+          <w:b/>
+          <w:bCs/>
+          <w:color w:val="777777"/>
+        </w:rPr>
+        <w:t>,</w:t>
+      </w:r>
+      <w:r>
+        <w:rPr>
+          <w:b/>
+          <w:bCs/>
+          <w:color w:val="000000"/>
+        </w:rPr>
+        <w:t xml:space="preserve"> id</w:t>
+      </w:r>
+      <w:r>
+        <w:rPr>
+          <w:rStyle w:val="sqloperator"/>
+          <w:b/>
+          <w:bCs/>
+          <w:color w:val="777777"/>
+        </w:rPr>
+        <w:t>,</w:t>
+      </w:r>
+      <w:r>
+        <w:rPr>
+          <w:b/>
+          <w:bCs/>
+          <w:color w:val="000000"/>
+        </w:rPr>
+        <w:t xml:space="preserve"> first_name</w:t>
+      </w:r>
+      <w:r>
+        <w:rPr>
+          <w:rStyle w:val="sqloperator"/>
+          <w:b/>
+          <w:bCs/>
+          <w:color w:val="777777"/>
+        </w:rPr>
+        <w:t>,</w:t>
+      </w:r>
+      <w:r>
+        <w:rPr>
+          <w:b/>
+          <w:bCs/>
+          <w:color w:val="000000"/>
+        </w:rPr>
+        <w:t xml:space="preserve"> last_name</w:t>
+      </w:r>
+      <w:r>
+        <w:rPr>
+          <w:rStyle w:val="sqloperator"/>
+          <w:b/>
+          <w:bCs/>
+          <w:color w:val="777777"/>
+        </w:rPr>
+        <w:t>,</w:t>
+      </w:r>
+      <w:r>
+        <w:rPr>
+          <w:b/>
+          <w:bCs/>
+          <w:color w:val="000000"/>
+        </w:rPr>
+        <w:t xml:space="preserve"> manager_id</w:t>
+      </w:r>
+    </w:p>
+    <w:p>
+      <w:pPr>
+        <w:pStyle w:val="HTMLPreformatted"/>
+        <w:rPr>
+          <w:b/>
+          <w:bCs/>
+          <w:color w:val="000000"/>
+        </w:rPr>
+      </w:pPr>
+      <w:r>
+        <w:rPr>
+          <w:b/>
+          <w:bCs/>
+          <w:color w:val="000000"/>
+        </w:rPr>
+        <w:t xml:space="preserve">  </w:t>
+      </w:r>
+      <w:r>
+        <w:rPr>
+          <w:rStyle w:val="sqlkeyword"/>
+          <w:b/>
+          <w:bCs/>
+          <w:color w:val="0000AA"/>
+        </w:rPr>
+        <w:t>FROM</w:t>
+      </w:r>
+      <w:r>
+        <w:rPr>
+          <w:b/>
+          <w:bCs/>
+          <w:color w:val="000000"/>
+        </w:rPr>
+        <w:t xml:space="preserve"> employees</w:t>
+      </w:r>
+    </w:p>
+    <w:p>
+      <w:pPr>
+        <w:pStyle w:val="HTMLPreformatted"/>
+        <w:rPr>
+          <w:b/>
+          <w:bCs/>
+          <w:color w:val="000000"/>
+        </w:rPr>
+      </w:pPr>
+      <w:r>
+        <w:rPr>
+          <w:b/>
+          <w:bCs/>
+          <w:color w:val="000000"/>
+        </w:rPr>
+        <w:t xml:space="preserve">  </w:t>
+      </w:r>
+      <w:r>
+        <w:rPr>
+          <w:rStyle w:val="sqlkeyword"/>
+          <w:b/>
+          <w:bCs/>
+          <w:color w:val="0000AA"/>
+        </w:rPr>
+        <w:t>WHERE</w:t>
+      </w:r>
+      <w:r>
+        <w:rPr>
+          <w:b/>
+          <w:bCs/>
+          <w:color w:val="000000"/>
+        </w:rPr>
+        <w:t xml:space="preserve"> manager_id </w:t>
+      </w:r>
+      <w:r>
+        <w:rPr>
+          <w:rStyle w:val="sqlkeyword"/>
+          <w:b/>
+          <w:bCs/>
+          <w:color w:val="0000AA"/>
+        </w:rPr>
+        <w:t>IS</w:t>
+      </w:r>
+      <w:r>
+        <w:rPr>
+          <w:b/>
+          <w:bCs/>
+          <w:color w:val="000000"/>
+        </w:rPr>
+        <w:t xml:space="preserve"> </w:t>
+      </w:r>
+      <w:r>
+        <w:rPr>
+          <w:rStyle w:val="sqlkeyword"/>
+          <w:b/>
+          <w:bCs/>
+          <w:color w:val="0000AA"/>
+        </w:rPr>
+        <w:t>NULL</w:t>
+      </w:r>
+    </w:p>
+    <w:p>
+      <w:pPr>
+        <w:pStyle w:val="HTMLPreformatted"/>
+        <w:rPr>
+          <w:b/>
+          <w:bCs/>
+          <w:color w:val="000000"/>
+        </w:rPr>
+      </w:pPr>
+      <w:r>
+        <w:rPr>
+          <w:b/>
+          <w:bCs/>
+          <w:color w:val="000000"/>
+        </w:rPr>
+        <w:t xml:space="preserve">  </w:t>
+      </w:r>
+      <w:r>
+        <w:rPr>
+          <w:rStyle w:val="sqlkeyword"/>
+          <w:b/>
+          <w:bCs/>
+          <w:color w:val="0000AA"/>
+        </w:rPr>
+        <w:t>UNION</w:t>
+      </w:r>
+      <w:r>
+        <w:rPr>
+          <w:b/>
+          <w:bCs/>
+          <w:color w:val="000000"/>
+        </w:rPr>
+        <w:t xml:space="preserve"> </w:t>
+      </w:r>
+      <w:r>
+        <w:rPr>
+          <w:rStyle w:val="sqlkeyword"/>
+          <w:b/>
+          <w:bCs/>
+          <w:color w:val="0000AA"/>
+        </w:rPr>
+        <w:t>ALL</w:t>
+      </w:r>
+    </w:p>
+    <w:p>
+      <w:pPr>
+        <w:pStyle w:val="HTMLPreformatted"/>
+        <w:rPr>
+          <w:b/>
+          <w:bCs/>
+          <w:color w:val="000000"/>
+        </w:rPr>
+      </w:pPr>
+      <w:r>
+        <w:rPr>
+          <w:b/>
+          <w:bCs/>
+          <w:color w:val="000000"/>
+        </w:rPr>
+        <w:t xml:space="preserve">  </w:t>
+      </w:r>
+      <w:r>
+        <w:rPr>
+          <w:rStyle w:val="sqlkeyword"/>
+          <w:b/>
+          <w:bCs/>
+          <w:color w:val="0000AA"/>
+        </w:rPr>
+        <w:t>SELECT</w:t>
+      </w:r>
+      <w:r>
+        <w:rPr>
+          <w:b/>
+          <w:bCs/>
+          <w:color w:val="000000"/>
+        </w:rPr>
+        <w:t xml:space="preserve"> (el</w:t>
+      </w:r>
+      <w:r>
+        <w:rPr>
+          <w:rStyle w:val="sqloperator"/>
+          <w:b/>
+          <w:bCs/>
+          <w:color w:val="777777"/>
+        </w:rPr>
+        <w:t>.</w:t>
+      </w:r>
+      <w:r>
+        <w:rPr>
+          <w:rStyle w:val="sqlkeyword"/>
+          <w:b/>
+          <w:bCs/>
+          <w:color w:val="0000AA"/>
+        </w:rPr>
+        <w:t>level</w:t>
+      </w:r>
+      <w:r>
+        <w:rPr>
+          <w:b/>
+          <w:bCs/>
+          <w:color w:val="000000"/>
+        </w:rPr>
+        <w:t xml:space="preserve"> </w:t>
+      </w:r>
+      <w:r>
+        <w:rPr>
+          <w:rStyle w:val="sqloperator"/>
+          <w:b/>
+          <w:bCs/>
+          <w:color w:val="777777"/>
+        </w:rPr>
+        <w:t>+</w:t>
+      </w:r>
+      <w:r>
+        <w:rPr>
+          <w:b/>
+          <w:bCs/>
+          <w:color w:val="000000"/>
+        </w:rPr>
+        <w:t xml:space="preserve"> 1) </w:t>
+      </w:r>
+      <w:r>
+        <w:rPr>
+          <w:rStyle w:val="sqlkeyword"/>
+          <w:b/>
+          <w:bCs/>
+          <w:color w:val="0000AA"/>
+        </w:rPr>
+        <w:t>AS</w:t>
+      </w:r>
+      <w:r>
+        <w:rPr>
+          <w:b/>
+          <w:bCs/>
+          <w:color w:val="000000"/>
+        </w:rPr>
+        <w:t xml:space="preserve"> </w:t>
+      </w:r>
+      <w:r>
+        <w:rPr>
+          <w:rStyle w:val="sqlkeyword"/>
+          <w:b/>
+          <w:bCs/>
+          <w:color w:val="0000AA"/>
+        </w:rPr>
+        <w:t>level</w:t>
+      </w:r>
+      <w:r>
+        <w:rPr>
+          <w:rStyle w:val="sqloperator"/>
+          <w:b/>
+          <w:bCs/>
+          <w:color w:val="777777"/>
+        </w:rPr>
+        <w:t>,</w:t>
+      </w:r>
+      <w:r>
+        <w:rPr>
+          <w:b/>
+          <w:bCs/>
+          <w:color w:val="000000"/>
+        </w:rPr>
+        <w:t xml:space="preserve"> e</w:t>
+      </w:r>
+      <w:r>
+        <w:rPr>
+          <w:rStyle w:val="sqloperator"/>
+          <w:b/>
+          <w:bCs/>
+          <w:color w:val="777777"/>
+        </w:rPr>
+        <w:t>.</w:t>
+      </w:r>
+      <w:r>
+        <w:rPr>
+          <w:b/>
+          <w:bCs/>
+          <w:color w:val="000000"/>
+        </w:rPr>
+        <w:t>id</w:t>
+      </w:r>
+      <w:r>
+        <w:rPr>
+          <w:rStyle w:val="sqloperator"/>
+          <w:b/>
+          <w:bCs/>
+          <w:color w:val="777777"/>
+        </w:rPr>
+        <w:t>,</w:t>
+      </w:r>
+      <w:r>
+        <w:rPr>
+          <w:b/>
+          <w:bCs/>
+          <w:color w:val="000000"/>
+        </w:rPr>
+        <w:t xml:space="preserve"> e</w:t>
+      </w:r>
+      <w:r>
+        <w:rPr>
+          <w:rStyle w:val="sqloperator"/>
+          <w:b/>
+          <w:bCs/>
+          <w:color w:val="777777"/>
+        </w:rPr>
+        <w:t>.</w:t>
+      </w:r>
+      <w:r>
+        <w:rPr>
+          <w:b/>
+          <w:bCs/>
+          <w:color w:val="000000"/>
+        </w:rPr>
+        <w:t>first_name</w:t>
+      </w:r>
+      <w:r>
+        <w:rPr>
+          <w:rStyle w:val="sqloperator"/>
+          <w:b/>
+          <w:bCs/>
+          <w:color w:val="777777"/>
+        </w:rPr>
+        <w:t>,</w:t>
+      </w:r>
+      <w:r>
+        <w:rPr>
+          <w:b/>
+          <w:bCs/>
+          <w:color w:val="000000"/>
+        </w:rPr>
+        <w:t xml:space="preserve"> e</w:t>
+      </w:r>
+      <w:r>
+        <w:rPr>
+          <w:rStyle w:val="sqloperator"/>
+          <w:b/>
+          <w:bCs/>
+          <w:color w:val="777777"/>
+        </w:rPr>
+        <w:t>.</w:t>
+      </w:r>
+      <w:r>
+        <w:rPr>
+          <w:b/>
+          <w:bCs/>
+          <w:color w:val="000000"/>
+        </w:rPr>
+        <w:t>last_name</w:t>
+      </w:r>
+      <w:r>
+        <w:rPr>
+          <w:rStyle w:val="sqloperator"/>
+          <w:b/>
+          <w:bCs/>
+          <w:color w:val="777777"/>
+        </w:rPr>
+        <w:t>,</w:t>
+      </w:r>
+      <w:r>
+        <w:rPr>
+          <w:b/>
+          <w:bCs/>
+          <w:color w:val="000000"/>
+        </w:rPr>
+        <w:t xml:space="preserve"> e</w:t>
+      </w:r>
+      <w:r>
+        <w:rPr>
+          <w:rStyle w:val="sqloperator"/>
+          <w:b/>
+          <w:bCs/>
+          <w:color w:val="777777"/>
+        </w:rPr>
+        <w:t>.</w:t>
+      </w:r>
+      <w:r>
+        <w:rPr>
+          <w:b/>
+          <w:bCs/>
+          <w:color w:val="000000"/>
+        </w:rPr>
+        <w:t>manager_id</w:t>
+      </w:r>
+    </w:p>
+    <w:p>
+      <w:pPr>
+        <w:pStyle w:val="HTMLPreformatted"/>
+        <w:rPr>
+          <w:b/>
+          <w:bCs/>
+          <w:color w:val="000000"/>
+        </w:rPr>
+      </w:pPr>
+      <w:r>
+        <w:rPr>
+          <w:b/>
+          <w:bCs/>
+          <w:color w:val="000000"/>
+        </w:rPr>
+        <w:t xml:space="preserve">  </w:t>
+      </w:r>
+      <w:r>
+        <w:rPr>
+          <w:rStyle w:val="sqlkeyword"/>
+          <w:b/>
+          <w:bCs/>
+          <w:color w:val="0000AA"/>
+        </w:rPr>
+        <w:t>FROM</w:t>
+      </w:r>
+      <w:r>
+        <w:rPr>
+          <w:b/>
+          <w:bCs/>
+          <w:color w:val="000000"/>
+        </w:rPr>
+        <w:t xml:space="preserve"> employees e</w:t>
+      </w:r>
+    </w:p>
+    <w:p>
+      <w:pPr>
+        <w:pStyle w:val="HTMLPreformatted"/>
+        <w:rPr>
+          <w:b/>
+          <w:bCs/>
+          <w:color w:val="000000"/>
+        </w:rPr>
+      </w:pPr>
+      <w:r>
+        <w:rPr>
+          <w:b/>
+          <w:bCs/>
+          <w:color w:val="000000"/>
+        </w:rPr>
+        <w:t xml:space="preserve">  </w:t>
+      </w:r>
+      <w:r>
+        <w:rPr>
+          <w:rStyle w:val="sqlkeyword"/>
+          <w:b/>
+          <w:bCs/>
+          <w:color w:val="0000AA"/>
+        </w:rPr>
+        <w:t>INNER</w:t>
+      </w:r>
+      <w:r>
+        <w:rPr>
+          <w:b/>
+          <w:bCs/>
+          <w:color w:val="000000"/>
+        </w:rPr>
+        <w:t xml:space="preserve"> </w:t>
+      </w:r>
+      <w:r>
+        <w:rPr>
+          <w:rStyle w:val="sqlkeyword"/>
+          <w:b/>
+          <w:bCs/>
+          <w:color w:val="0000AA"/>
+        </w:rPr>
+        <w:t>JOIN</w:t>
+      </w:r>
+      <w:r>
+        <w:rPr>
+          <w:b/>
+          <w:bCs/>
+          <w:color w:val="000000"/>
+        </w:rPr>
+        <w:t xml:space="preserve"> employee_levels el </w:t>
+      </w:r>
+      <w:r>
+        <w:rPr>
+          <w:rStyle w:val="sqlkeyword"/>
+          <w:b/>
+          <w:bCs/>
+          <w:color w:val="0000AA"/>
+        </w:rPr>
+        <w:t>ON</w:t>
+      </w:r>
+      <w:r>
+        <w:rPr>
+          <w:b/>
+          <w:bCs/>
+          <w:color w:val="000000"/>
+        </w:rPr>
+        <w:t xml:space="preserve"> e</w:t>
+      </w:r>
+      <w:r>
+        <w:rPr>
+          <w:rStyle w:val="sqloperator"/>
+          <w:b/>
+          <w:bCs/>
+          <w:color w:val="777777"/>
+        </w:rPr>
+        <w:t>.</w:t>
+      </w:r>
+      <w:r>
+        <w:rPr>
+          <w:b/>
+          <w:bCs/>
+          <w:color w:val="000000"/>
+        </w:rPr>
+        <w:t xml:space="preserve">manager_id </w:t>
+      </w:r>
+      <w:r>
+        <w:rPr>
+          <w:rStyle w:val="sqloperator"/>
+          <w:b/>
+          <w:bCs/>
+          <w:color w:val="777777"/>
+        </w:rPr>
+        <w:t>=</w:t>
+      </w:r>
+      <w:r>
+        <w:rPr>
+          <w:b/>
+          <w:bCs/>
+          <w:color w:val="000000"/>
+        </w:rPr>
+        <w:t xml:space="preserve"> el</w:t>
+      </w:r>
+      <w:r>
+        <w:rPr>
+          <w:rStyle w:val="sqloperator"/>
+          <w:b/>
+          <w:bCs/>
+          <w:color w:val="777777"/>
+        </w:rPr>
+        <w:t>.</w:t>
+      </w:r>
+      <w:r>
+        <w:rPr>
+          <w:b/>
+          <w:bCs/>
+          <w:color w:val="000000"/>
+        </w:rPr>
+        <w:t>id</w:t>
+      </w:r>
+    </w:p>
+    <w:p>
+      <w:pPr>
+        <w:pStyle w:val="HTMLPreformatted"/>
+        <w:rPr>
+          <w:b/>
+          <w:bCs/>
+          <w:color w:val="000000"/>
+        </w:rPr>
+      </w:pPr>
+      <w:r>
+        <w:rPr>
+          <w:b/>
+          <w:bCs/>
+          <w:color w:val="000000"/>
+        </w:rPr>
+        <w:t>)</w:t>
+      </w:r>
+    </w:p>
+    <w:p>
+      <w:pPr>
+        <w:pStyle w:val="HTMLPreformatted"/>
+        <w:rPr>
+          <w:b/>
+          <w:bCs/>
+          <w:color w:val="000000"/>
+        </w:rPr>
+      </w:pPr>
+      <w:r>
+        <w:rPr>
+          <w:rStyle w:val="sqlkeyword"/>
+          <w:b/>
+          <w:bCs/>
+          <w:color w:val="0000AA"/>
+        </w:rPr>
+        <w:t>SELECT</w:t>
+      </w:r>
+      <w:r>
+        <w:rPr>
+          <w:b/>
+          <w:bCs/>
+          <w:color w:val="000000"/>
+        </w:rPr>
+        <w:t xml:space="preserve"> </w:t>
+      </w:r>
+      <w:r>
+        <w:rPr>
+          <w:rStyle w:val="sqloperator"/>
+          <w:b/>
+          <w:bCs/>
+          <w:color w:val="777777"/>
+        </w:rPr>
+        <w:t>*</w:t>
+      </w:r>
+    </w:p>
+    <w:p>
+      <w:pPr>
+        <w:pStyle w:val="HTMLPreformatted"/>
+        <w:rPr>
+          <w:b/>
+          <w:bCs/>
+          <w:color w:val="000000"/>
+        </w:rPr>
+      </w:pPr>
+      <w:r>
+        <w:rPr>
+          <w:rStyle w:val="sqlkeyword"/>
+          <w:b/>
+          <w:bCs/>
+          <w:color w:val="0000AA"/>
+        </w:rPr>
+        <w:t>FROM</w:t>
+      </w:r>
+      <w:r>
+        <w:rPr>
+          <w:b/>
+          <w:bCs/>
+          <w:color w:val="000000"/>
+        </w:rPr>
+        <w:t xml:space="preserve"> employee_levels</w:t>
+      </w:r>
+    </w:p>
+    <w:p>
+      <w:pPr>
+        <w:pStyle w:val="HTMLPreformatted"/>
+        <w:rPr>
+          <w:b/>
+          <w:bCs/>
+          <w:color w:val="000000"/>
+        </w:rPr>
+      </w:pPr>
+      <w:r>
+        <w:rPr>
+          <w:rStyle w:val="sqlkeyword"/>
+          <w:b/>
+          <w:bCs/>
+          <w:color w:val="0000AA"/>
+        </w:rPr>
+        <w:t>ORDER</w:t>
+      </w:r>
+      <w:r>
+        <w:rPr>
+          <w:b/>
+          <w:bCs/>
+          <w:color w:val="000000"/>
+        </w:rPr>
+        <w:t xml:space="preserve"> </w:t>
+      </w:r>
+      <w:r>
+        <w:rPr>
+          <w:rStyle w:val="sqlkeyword"/>
+          <w:b/>
+          <w:bCs/>
+          <w:color w:val="0000AA"/>
+        </w:rPr>
+        <w:t>BY</w:t>
+      </w:r>
+      <w:r>
+        <w:rPr>
+          <w:b/>
+          <w:bCs/>
+          <w:color w:val="000000"/>
+        </w:rPr>
+        <w:t xml:space="preserve"> </w:t>
+      </w:r>
+      <w:r>
+        <w:rPr>
+          <w:rStyle w:val="sqlkeyword"/>
+          <w:b/>
+          <w:bCs/>
+          <w:color w:val="0000AA"/>
+        </w:rPr>
+        <w:t>level</w:t>
+      </w:r>
+      <w:r>
+        <w:rPr>
+          <w:rStyle w:val="sqloperator"/>
+          <w:b/>
+          <w:bCs/>
+          <w:color w:val="777777"/>
+        </w:rPr>
+        <w:t>,</w:t>
+      </w:r>
+      <w:r>
+        <w:rPr>
+          <w:b/>
+          <w:bCs/>
+          <w:color w:val="000000"/>
+        </w:rPr>
+        <w:t xml:space="preserve"> id</w:t>
+      </w:r>
+      <w:r>
+        <w:rPr>
+          <w:rStyle w:val="sqloperator"/>
+          <w:b/>
+          <w:bCs/>
+          <w:color w:val="777777"/>
+        </w:rPr>
+        <w:t>;</w:t>
       </w:r>
     </w:p>
     <w:p>

</xml_diff>

<commit_message>
SQL + Pandas mini-course
</commit_message>
<xml_diff>
--- a/SQL/Codewars.docx
+++ b/SQL/Codewars.docx
@@ -152,7 +152,7 @@
                     </pic:cNvPicPr>
                   </pic:nvPicPr>
                   <pic:blipFill>
-                    <a:blip r:embed="rId4">
+                    <a:blip r:embed="rId5">
                       <a:extLst>
                         <a:ext uri="{28A0092B-C50C-407E-A947-70E740481C1C}">
                           <a14:useLocalDpi xmlns:a14="http://schemas.microsoft.com/office/drawing/2010/main" val="0"/>
@@ -6430,7 +6430,7 @@
                     </pic:cNvPicPr>
                   </pic:nvPicPr>
                   <pic:blipFill>
-                    <a:blip r:embed="rId5">
+                    <a:blip r:embed="rId6">
                       <a:extLst>
                         <a:ext uri="{28A0092B-C50C-407E-A947-70E740481C1C}">
                           <a14:useLocalDpi xmlns:a14="http://schemas.microsoft.com/office/drawing/2010/main" val="0"/>
@@ -10089,20 +10089,1801 @@
           <w:bCs/>
         </w:rPr>
       </w:pPr>
-    </w:p>
-    <w:p>
-      <w:pPr>
-        <w:rPr>
-          <w:rFonts w:ascii="Georgia Pro" w:hAnsi="Georgia Pro"/>
-        </w:rPr>
-      </w:pPr>
-    </w:p>
-    <w:p>
-      <w:pPr>
-        <w:rPr>
-          <w:rFonts w:ascii="Georgia Pro" w:hAnsi="Georgia Pro"/>
-        </w:rPr>
-      </w:pPr>
+      <w:r>
+        <w:rPr>
+          <w:rFonts w:ascii="Georgia Pro" w:hAnsi="Georgia Pro"/>
+          <w:b/>
+          <w:bCs/>
+        </w:rPr>
+        <w:t>Youngest Team Members</w:t>
+      </w:r>
+    </w:p>
+    <w:p>
+      <w:pPr>
+        <w:rPr>
+          <w:rFonts w:ascii="Georgia Pro" w:hAnsi="Georgia Pro"/>
+        </w:rPr>
+      </w:pPr>
+      <w:r>
+        <w:rPr>
+          <w:rFonts w:ascii="Georgia Pro" w:hAnsi="Georgia Pro"/>
+        </w:rPr>
+        <w:t>You are working with a database that stores information about employees in a tech firm. The database includes a table named employees with the following columns:</w:t>
+      </w:r>
+    </w:p>
+    <w:p>
+      <w:pPr>
+        <w:rPr>
+          <w:rFonts w:ascii="Georgia Pro" w:hAnsi="Georgia Pro"/>
+        </w:rPr>
+      </w:pPr>
+      <w:r>
+        <w:rPr>
+          <w:rFonts w:ascii="Georgia Pro" w:hAnsi="Georgia Pro"/>
+        </w:rPr>
+        <w:t>employee_id: A unique integer identifier for each employee.</w:t>
+      </w:r>
+    </w:p>
+    <w:p>
+      <w:pPr>
+        <w:rPr>
+          <w:rFonts w:ascii="Georgia Pro" w:hAnsi="Georgia Pro"/>
+        </w:rPr>
+      </w:pPr>
+      <w:r>
+        <w:rPr>
+          <w:rFonts w:ascii="Georgia Pro" w:hAnsi="Georgia Pro"/>
+        </w:rPr>
+        <w:t>full_name: A string representing the employee's full name.</w:t>
+      </w:r>
+    </w:p>
+    <w:p>
+      <w:pPr>
+        <w:rPr>
+          <w:rFonts w:ascii="Georgia Pro" w:hAnsi="Georgia Pro"/>
+        </w:rPr>
+      </w:pPr>
+      <w:r>
+        <w:rPr>
+          <w:rFonts w:ascii="Georgia Pro" w:hAnsi="Georgia Pro"/>
+        </w:rPr>
+        <w:t>team: A string that specifies which team the employee is part of. The team can be one of the following four: "backend", "frontend", "devops", or "design".</w:t>
+      </w:r>
+    </w:p>
+    <w:p>
+      <w:pPr>
+        <w:rPr>
+          <w:rFonts w:ascii="Georgia Pro" w:hAnsi="Georgia Pro"/>
+        </w:rPr>
+      </w:pPr>
+      <w:r>
+        <w:rPr>
+          <w:rFonts w:ascii="Georgia Pro" w:hAnsi="Georgia Pro"/>
+        </w:rPr>
+        <w:t>birth_date: A date that represents the employee's birthdate.</w:t>
+      </w:r>
+    </w:p>
+    <w:p>
+      <w:pPr>
+        <w:rPr>
+          <w:rFonts w:ascii="Georgia Pro" w:hAnsi="Georgia Pro"/>
+        </w:rPr>
+      </w:pPr>
+      <w:r>
+        <w:rPr>
+          <w:rFonts w:ascii="Georgia Pro" w:hAnsi="Georgia Pro"/>
+        </w:rPr>
+        <w:t>The company is planning an event where the youngest employee from each team will be given a chance to share their vision of future technology trends.</w:t>
+      </w:r>
+    </w:p>
+    <w:p>
+      <w:pPr>
+        <w:rPr>
+          <w:rFonts w:ascii="Georgia Pro" w:hAnsi="Georgia Pro"/>
+        </w:rPr>
+      </w:pPr>
+      <w:r>
+        <w:rPr>
+          <w:rFonts w:ascii="Georgia Pro" w:hAnsi="Georgia Pro"/>
+        </w:rPr>
+        <w:t>Your task is to write an SQL query that retrieves the complete record for the youngest member of each team. You should consider the person with the latest birthdate as the youngest. Let's assume for this task that the are no youngest employees who share the same birthdate.</w:t>
+      </w:r>
+    </w:p>
+    <w:p>
+      <w:pPr>
+        <w:rPr>
+          <w:rFonts w:ascii="Georgia Pro" w:hAnsi="Georgia Pro"/>
+        </w:rPr>
+      </w:pPr>
+      <w:r>
+        <w:rPr>
+          <w:rFonts w:ascii="Georgia Pro" w:hAnsi="Georgia Pro"/>
+        </w:rPr>
+        <w:lastRenderedPageBreak/>
+        <w:t>The classical solution of using aggregate function and group by is forbidden. Can you come up with something more witty?</w:t>
+      </w:r>
+    </w:p>
+    <w:p>
+      <w:pPr>
+        <w:rPr>
+          <w:rFonts w:ascii="Georgia Pro" w:hAnsi="Georgia Pro"/>
+        </w:rPr>
+      </w:pPr>
+      <w:r>
+        <w:rPr>
+          <w:rFonts w:ascii="Georgia Pro" w:hAnsi="Georgia Pro"/>
+        </w:rPr>
+        <w:t>The result should be ordered by team in asc alphabetical order.</w:t>
+      </w:r>
+    </w:p>
+    <w:p>
+      <w:pPr>
+        <w:rPr>
+          <w:rFonts w:ascii="Georgia Pro" w:hAnsi="Georgia Pro"/>
+        </w:rPr>
+      </w:pPr>
+      <w:r>
+        <w:rPr>
+          <w:rFonts w:ascii="Georgia Pro" w:hAnsi="Georgia Pro"/>
+        </w:rPr>
+        <w:t>Good luck!</w:t>
+      </w:r>
+    </w:p>
+    <w:p>
+      <w:pPr>
+        <w:rPr>
+          <w:rFonts w:ascii="Georgia Pro" w:hAnsi="Georgia Pro"/>
+        </w:rPr>
+      </w:pPr>
+      <w:r>
+        <w:rPr>
+          <w:rFonts w:ascii="Georgia Pro" w:hAnsi="Georgia Pro"/>
+        </w:rPr>
+        <w:t>Desired Output</w:t>
+      </w:r>
+    </w:p>
+    <w:p>
+      <w:pPr>
+        <w:rPr>
+          <w:rFonts w:ascii="Georgia Pro" w:hAnsi="Georgia Pro"/>
+        </w:rPr>
+      </w:pPr>
+      <w:r>
+        <w:rPr>
+          <w:rFonts w:ascii="Georgia Pro" w:hAnsi="Georgia Pro"/>
+        </w:rPr>
+        <w:t>The desired output should look like this:</w:t>
+      </w:r>
+    </w:p>
+    <w:p>
+      <w:pPr>
+        <w:rPr>
+          <w:rFonts w:ascii="Georgia Pro" w:hAnsi="Georgia Pro"/>
+        </w:rPr>
+      </w:pPr>
+      <w:r>
+        <w:rPr>
+          <w:rFonts w:ascii="Georgia Pro" w:hAnsi="Georgia Pro"/>
+        </w:rPr>
+        <w:t>employee_id</w:t>
+      </w:r>
+      <w:r>
+        <w:rPr>
+          <w:rFonts w:ascii="Georgia Pro" w:hAnsi="Georgia Pro"/>
+        </w:rPr>
+        <w:tab/>
+        <w:t>full_name</w:t>
+      </w:r>
+      <w:r>
+        <w:rPr>
+          <w:rFonts w:ascii="Georgia Pro" w:hAnsi="Georgia Pro"/>
+        </w:rPr>
+        <w:tab/>
+        <w:t>team</w:t>
+      </w:r>
+      <w:r>
+        <w:rPr>
+          <w:rFonts w:ascii="Georgia Pro" w:hAnsi="Georgia Pro"/>
+        </w:rPr>
+        <w:tab/>
+        <w:t>birth_date</w:t>
+      </w:r>
+    </w:p>
+    <w:p>
+      <w:pPr>
+        <w:rPr>
+          <w:rFonts w:ascii="Georgia Pro" w:hAnsi="Georgia Pro"/>
+        </w:rPr>
+      </w:pPr>
+      <w:r>
+        <w:rPr>
+          <w:rFonts w:ascii="Georgia Pro" w:hAnsi="Georgia Pro"/>
+        </w:rPr>
+        <w:t>11</w:t>
+      </w:r>
+      <w:r>
+        <w:rPr>
+          <w:rFonts w:ascii="Georgia Pro" w:hAnsi="Georgia Pro"/>
+        </w:rPr>
+        <w:tab/>
+        <w:t>John Doe</w:t>
+      </w:r>
+      <w:r>
+        <w:rPr>
+          <w:rFonts w:ascii="Georgia Pro" w:hAnsi="Georgia Pro"/>
+        </w:rPr>
+        <w:tab/>
+        <w:t>backend</w:t>
+      </w:r>
+      <w:r>
+        <w:rPr>
+          <w:rFonts w:ascii="Georgia Pro" w:hAnsi="Georgia Pro"/>
+        </w:rPr>
+        <w:tab/>
+        <w:t>1980-12-01</w:t>
+      </w:r>
+    </w:p>
+    <w:p>
+      <w:pPr>
+        <w:rPr>
+          <w:rFonts w:ascii="Georgia Pro" w:hAnsi="Georgia Pro"/>
+        </w:rPr>
+      </w:pPr>
+      <w:r>
+        <w:rPr>
+          <w:rFonts w:ascii="Georgia Pro" w:hAnsi="Georgia Pro"/>
+        </w:rPr>
+        <w:t>7</w:t>
+      </w:r>
+      <w:r>
+        <w:rPr>
+          <w:rFonts w:ascii="Georgia Pro" w:hAnsi="Georgia Pro"/>
+        </w:rPr>
+        <w:tab/>
+        <w:t>Jane Smith</w:t>
+      </w:r>
+      <w:r>
+        <w:rPr>
+          <w:rFonts w:ascii="Georgia Pro" w:hAnsi="Georgia Pro"/>
+        </w:rPr>
+        <w:tab/>
+        <w:t>design</w:t>
+      </w:r>
+      <w:r>
+        <w:rPr>
+          <w:rFonts w:ascii="Georgia Pro" w:hAnsi="Georgia Pro"/>
+        </w:rPr>
+        <w:tab/>
+        <w:t>1985-05-03</w:t>
+      </w:r>
+    </w:p>
+    <w:p>
+      <w:pPr>
+        <w:rPr>
+          <w:rFonts w:ascii="Georgia Pro" w:hAnsi="Georgia Pro"/>
+        </w:rPr>
+      </w:pPr>
+      <w:r>
+        <w:rPr>
+          <w:rFonts w:ascii="Georgia Pro" w:hAnsi="Georgia Pro"/>
+        </w:rPr>
+        <w:t>24</w:t>
+      </w:r>
+      <w:r>
+        <w:rPr>
+          <w:rFonts w:ascii="Georgia Pro" w:hAnsi="Georgia Pro"/>
+        </w:rPr>
+        <w:tab/>
+        <w:t>Bob Jones</w:t>
+      </w:r>
+      <w:r>
+        <w:rPr>
+          <w:rFonts w:ascii="Georgia Pro" w:hAnsi="Georgia Pro"/>
+        </w:rPr>
+        <w:tab/>
+        <w:t>devops</w:t>
+      </w:r>
+      <w:r>
+        <w:rPr>
+          <w:rFonts w:ascii="Georgia Pro" w:hAnsi="Georgia Pro"/>
+        </w:rPr>
+        <w:tab/>
+        <w:t>1990-04-15</w:t>
+      </w:r>
+    </w:p>
+    <w:p>
+      <w:pPr>
+        <w:rPr>
+          <w:rFonts w:ascii="Georgia Pro" w:hAnsi="Georgia Pro"/>
+        </w:rPr>
+      </w:pPr>
+      <w:r>
+        <w:rPr>
+          <w:rFonts w:ascii="Georgia Pro" w:hAnsi="Georgia Pro"/>
+        </w:rPr>
+        <w:t>54</w:t>
+      </w:r>
+      <w:r>
+        <w:rPr>
+          <w:rFonts w:ascii="Georgia Pro" w:hAnsi="Georgia Pro"/>
+        </w:rPr>
+        <w:tab/>
+        <w:t>Dana Smith</w:t>
+      </w:r>
+      <w:r>
+        <w:rPr>
+          <w:rFonts w:ascii="Georgia Pro" w:hAnsi="Georgia Pro"/>
+        </w:rPr>
+        <w:tab/>
+        <w:t>frontend</w:t>
+      </w:r>
+      <w:r>
+        <w:rPr>
+          <w:rFonts w:ascii="Georgia Pro" w:hAnsi="Georgia Pro"/>
+        </w:rPr>
+        <w:tab/>
+        <w:t>1995-05-03</w:t>
+      </w:r>
+    </w:p>
+    <w:p>
+      <w:pPr>
+        <w:rPr>
+          <w:rFonts w:ascii="Georgia Pro" w:hAnsi="Georgia Pro"/>
+          <w:b/>
+          <w:bCs/>
+        </w:rPr>
+      </w:pPr>
+      <w:r>
+        <w:rPr>
+          <w:rFonts w:ascii="Georgia Pro" w:hAnsi="Georgia Pro"/>
+          <w:b/>
+          <w:bCs/>
+        </w:rPr>
+        <w:t>Solution:</w:t>
+      </w:r>
+    </w:p>
+    <w:p>
+      <w:pPr>
+        <w:pStyle w:val="HTMLPreformatted"/>
+        <w:rPr>
+          <w:b/>
+          <w:bCs/>
+          <w:color w:val="000000"/>
+        </w:rPr>
+      </w:pPr>
+      <w:r>
+        <w:rPr>
+          <w:rStyle w:val="sqlkeyword"/>
+          <w:b/>
+          <w:bCs/>
+          <w:color w:val="0000AA"/>
+        </w:rPr>
+        <w:t>SELECT</w:t>
+      </w:r>
+      <w:r>
+        <w:rPr>
+          <w:b/>
+          <w:bCs/>
+          <w:color w:val="000000"/>
+        </w:rPr>
+        <w:t xml:space="preserve"> </w:t>
+      </w:r>
+      <w:r>
+        <w:rPr>
+          <w:rStyle w:val="sqlkeyword"/>
+          <w:b/>
+          <w:bCs/>
+          <w:color w:val="0000AA"/>
+        </w:rPr>
+        <w:t>DISTINCT</w:t>
+      </w:r>
+      <w:r>
+        <w:rPr>
+          <w:b/>
+          <w:bCs/>
+          <w:color w:val="000000"/>
+        </w:rPr>
+        <w:t xml:space="preserve"> e</w:t>
+      </w:r>
+      <w:r>
+        <w:rPr>
+          <w:rStyle w:val="sqloperator"/>
+          <w:b/>
+          <w:bCs/>
+          <w:color w:val="777777"/>
+        </w:rPr>
+        <w:t>.</w:t>
+      </w:r>
+      <w:r>
+        <w:rPr>
+          <w:b/>
+          <w:bCs/>
+          <w:color w:val="000000"/>
+        </w:rPr>
+        <w:t>employee_id</w:t>
+      </w:r>
+      <w:r>
+        <w:rPr>
+          <w:rStyle w:val="sqloperator"/>
+          <w:b/>
+          <w:bCs/>
+          <w:color w:val="777777"/>
+        </w:rPr>
+        <w:t>,</w:t>
+      </w:r>
+      <w:r>
+        <w:rPr>
+          <w:b/>
+          <w:bCs/>
+          <w:color w:val="000000"/>
+        </w:rPr>
+        <w:t xml:space="preserve"> e</w:t>
+      </w:r>
+      <w:r>
+        <w:rPr>
+          <w:rStyle w:val="sqloperator"/>
+          <w:b/>
+          <w:bCs/>
+          <w:color w:val="777777"/>
+        </w:rPr>
+        <w:t>.</w:t>
+      </w:r>
+      <w:r>
+        <w:rPr>
+          <w:b/>
+          <w:bCs/>
+          <w:color w:val="000000"/>
+        </w:rPr>
+        <w:t>full_name</w:t>
+      </w:r>
+      <w:r>
+        <w:rPr>
+          <w:rStyle w:val="sqloperator"/>
+          <w:b/>
+          <w:bCs/>
+          <w:color w:val="777777"/>
+        </w:rPr>
+        <w:t>,</w:t>
+      </w:r>
+      <w:r>
+        <w:rPr>
+          <w:b/>
+          <w:bCs/>
+          <w:color w:val="000000"/>
+        </w:rPr>
+        <w:t xml:space="preserve"> e</w:t>
+      </w:r>
+      <w:r>
+        <w:rPr>
+          <w:rStyle w:val="sqloperator"/>
+          <w:b/>
+          <w:bCs/>
+          <w:color w:val="777777"/>
+        </w:rPr>
+        <w:t>.</w:t>
+      </w:r>
+      <w:r>
+        <w:rPr>
+          <w:b/>
+          <w:bCs/>
+          <w:color w:val="000000"/>
+        </w:rPr>
+        <w:t>team</w:t>
+      </w:r>
+      <w:r>
+        <w:rPr>
+          <w:rStyle w:val="sqloperator"/>
+          <w:b/>
+          <w:bCs/>
+          <w:color w:val="777777"/>
+        </w:rPr>
+        <w:t>,</w:t>
+      </w:r>
+      <w:r>
+        <w:rPr>
+          <w:b/>
+          <w:bCs/>
+          <w:color w:val="000000"/>
+        </w:rPr>
+        <w:t xml:space="preserve"> e</w:t>
+      </w:r>
+      <w:r>
+        <w:rPr>
+          <w:rStyle w:val="sqloperator"/>
+          <w:b/>
+          <w:bCs/>
+          <w:color w:val="777777"/>
+        </w:rPr>
+        <w:t>.</w:t>
+      </w:r>
+      <w:r>
+        <w:rPr>
+          <w:b/>
+          <w:bCs/>
+          <w:color w:val="000000"/>
+        </w:rPr>
+        <w:t>birth_date</w:t>
+      </w:r>
+    </w:p>
+    <w:p>
+      <w:pPr>
+        <w:pStyle w:val="HTMLPreformatted"/>
+        <w:rPr>
+          <w:b/>
+          <w:bCs/>
+          <w:color w:val="000000"/>
+        </w:rPr>
+      </w:pPr>
+      <w:r>
+        <w:rPr>
+          <w:rStyle w:val="sqlkeyword"/>
+          <w:b/>
+          <w:bCs/>
+          <w:color w:val="0000AA"/>
+        </w:rPr>
+        <w:t>FROM</w:t>
+      </w:r>
+      <w:r>
+        <w:rPr>
+          <w:b/>
+          <w:bCs/>
+          <w:color w:val="000000"/>
+        </w:rPr>
+        <w:t xml:space="preserve"> employees e</w:t>
+      </w:r>
+    </w:p>
+    <w:p>
+      <w:pPr>
+        <w:pStyle w:val="HTMLPreformatted"/>
+        <w:rPr>
+          <w:b/>
+          <w:bCs/>
+          <w:color w:val="000000"/>
+        </w:rPr>
+      </w:pPr>
+      <w:r>
+        <w:rPr>
+          <w:rStyle w:val="sqlkeyword"/>
+          <w:b/>
+          <w:bCs/>
+          <w:color w:val="0000AA"/>
+        </w:rPr>
+        <w:t>WHERE</w:t>
+      </w:r>
+      <w:r>
+        <w:rPr>
+          <w:b/>
+          <w:bCs/>
+          <w:color w:val="000000"/>
+        </w:rPr>
+        <w:t xml:space="preserve"> e</w:t>
+      </w:r>
+      <w:r>
+        <w:rPr>
+          <w:rStyle w:val="sqloperator"/>
+          <w:b/>
+          <w:bCs/>
+          <w:color w:val="777777"/>
+        </w:rPr>
+        <w:t>.</w:t>
+      </w:r>
+      <w:r>
+        <w:rPr>
+          <w:b/>
+          <w:bCs/>
+          <w:color w:val="000000"/>
+        </w:rPr>
+        <w:t xml:space="preserve">birth_date </w:t>
+      </w:r>
+      <w:r>
+        <w:rPr>
+          <w:rStyle w:val="sqloperator"/>
+          <w:b/>
+          <w:bCs/>
+          <w:color w:val="777777"/>
+        </w:rPr>
+        <w:t>&gt;=</w:t>
+      </w:r>
+      <w:r>
+        <w:rPr>
+          <w:b/>
+          <w:bCs/>
+          <w:color w:val="000000"/>
+        </w:rPr>
+        <w:t xml:space="preserve"> </w:t>
+      </w:r>
+      <w:r>
+        <w:rPr>
+          <w:rStyle w:val="sqloperator"/>
+          <w:b/>
+          <w:bCs/>
+          <w:color w:val="777777"/>
+        </w:rPr>
+        <w:t>ALL</w:t>
+      </w:r>
+      <w:r>
+        <w:rPr>
+          <w:b/>
+          <w:bCs/>
+          <w:color w:val="000000"/>
+        </w:rPr>
+        <w:t xml:space="preserve"> (</w:t>
+      </w:r>
+    </w:p>
+    <w:p>
+      <w:pPr>
+        <w:pStyle w:val="HTMLPreformatted"/>
+        <w:rPr>
+          <w:b/>
+          <w:bCs/>
+          <w:color w:val="000000"/>
+        </w:rPr>
+      </w:pPr>
+      <w:r>
+        <w:rPr>
+          <w:b/>
+          <w:bCs/>
+          <w:color w:val="000000"/>
+        </w:rPr>
+        <w:t xml:space="preserve">  </w:t>
+      </w:r>
+      <w:r>
+        <w:rPr>
+          <w:rStyle w:val="sqlkeyword"/>
+          <w:b/>
+          <w:bCs/>
+          <w:color w:val="0000AA"/>
+        </w:rPr>
+        <w:t>SELECT</w:t>
+      </w:r>
+      <w:r>
+        <w:rPr>
+          <w:b/>
+          <w:bCs/>
+          <w:color w:val="000000"/>
+        </w:rPr>
+        <w:t xml:space="preserve"> b</w:t>
+      </w:r>
+      <w:r>
+        <w:rPr>
+          <w:rStyle w:val="sqloperator"/>
+          <w:b/>
+          <w:bCs/>
+          <w:color w:val="777777"/>
+        </w:rPr>
+        <w:t>.</w:t>
+      </w:r>
+      <w:r>
+        <w:rPr>
+          <w:b/>
+          <w:bCs/>
+          <w:color w:val="000000"/>
+        </w:rPr>
+        <w:t xml:space="preserve">birth_date </w:t>
+      </w:r>
+    </w:p>
+    <w:p>
+      <w:pPr>
+        <w:pStyle w:val="HTMLPreformatted"/>
+        <w:rPr>
+          <w:b/>
+          <w:bCs/>
+          <w:color w:val="000000"/>
+        </w:rPr>
+      </w:pPr>
+      <w:r>
+        <w:rPr>
+          <w:b/>
+          <w:bCs/>
+          <w:color w:val="000000"/>
+        </w:rPr>
+        <w:t xml:space="preserve">  </w:t>
+      </w:r>
+      <w:r>
+        <w:rPr>
+          <w:rStyle w:val="sqlkeyword"/>
+          <w:b/>
+          <w:bCs/>
+          <w:color w:val="0000AA"/>
+        </w:rPr>
+        <w:t>FROM</w:t>
+      </w:r>
+      <w:r>
+        <w:rPr>
+          <w:b/>
+          <w:bCs/>
+          <w:color w:val="000000"/>
+        </w:rPr>
+        <w:t xml:space="preserve"> employees b </w:t>
+      </w:r>
+    </w:p>
+    <w:p>
+      <w:pPr>
+        <w:pStyle w:val="HTMLPreformatted"/>
+        <w:rPr>
+          <w:b/>
+          <w:bCs/>
+          <w:color w:val="000000"/>
+        </w:rPr>
+      </w:pPr>
+      <w:r>
+        <w:rPr>
+          <w:b/>
+          <w:bCs/>
+          <w:color w:val="000000"/>
+        </w:rPr>
+        <w:t xml:space="preserve">  </w:t>
+      </w:r>
+      <w:r>
+        <w:rPr>
+          <w:rStyle w:val="sqlkeyword"/>
+          <w:b/>
+          <w:bCs/>
+          <w:color w:val="0000AA"/>
+        </w:rPr>
+        <w:t>WHERE</w:t>
+      </w:r>
+      <w:r>
+        <w:rPr>
+          <w:b/>
+          <w:bCs/>
+          <w:color w:val="000000"/>
+        </w:rPr>
+        <w:t xml:space="preserve"> b</w:t>
+      </w:r>
+      <w:r>
+        <w:rPr>
+          <w:rStyle w:val="sqloperator"/>
+          <w:b/>
+          <w:bCs/>
+          <w:color w:val="777777"/>
+        </w:rPr>
+        <w:t>.</w:t>
+      </w:r>
+      <w:r>
+        <w:rPr>
+          <w:b/>
+          <w:bCs/>
+          <w:color w:val="000000"/>
+        </w:rPr>
+        <w:t xml:space="preserve">team </w:t>
+      </w:r>
+      <w:r>
+        <w:rPr>
+          <w:rStyle w:val="sqloperator"/>
+          <w:b/>
+          <w:bCs/>
+          <w:color w:val="777777"/>
+        </w:rPr>
+        <w:t>=</w:t>
+      </w:r>
+      <w:r>
+        <w:rPr>
+          <w:b/>
+          <w:bCs/>
+          <w:color w:val="000000"/>
+        </w:rPr>
+        <w:t xml:space="preserve"> e</w:t>
+      </w:r>
+      <w:r>
+        <w:rPr>
+          <w:rStyle w:val="sqloperator"/>
+          <w:b/>
+          <w:bCs/>
+          <w:color w:val="777777"/>
+        </w:rPr>
+        <w:t>.</w:t>
+      </w:r>
+      <w:r>
+        <w:rPr>
+          <w:b/>
+          <w:bCs/>
+          <w:color w:val="000000"/>
+        </w:rPr>
+        <w:t>team)</w:t>
+      </w:r>
+    </w:p>
+    <w:p>
+      <w:pPr>
+        <w:pStyle w:val="HTMLPreformatted"/>
+        <w:rPr>
+          <w:b/>
+          <w:bCs/>
+          <w:color w:val="000000"/>
+        </w:rPr>
+      </w:pPr>
+      <w:r>
+        <w:rPr>
+          <w:b/>
+          <w:bCs/>
+          <w:noProof/>
+          <w:color w:val="0000AA"/>
+        </w:rPr>
+        <mc:AlternateContent>
+          <mc:Choice Requires="wps">
+            <w:drawing>
+              <wp:anchor distT="0" distB="0" distL="114300" distR="114300" simplePos="0" relativeHeight="251682816" behindDoc="0" locked="0" layoutInCell="1" allowOverlap="1" wp14:anchorId="1FB4A9F1" wp14:editId="08381FEA">
+                <wp:simplePos x="0" y="0"/>
+                <wp:positionH relativeFrom="page">
+                  <wp:align>right</wp:align>
+                </wp:positionH>
+                <wp:positionV relativeFrom="paragraph">
+                  <wp:posOffset>226637</wp:posOffset>
+                </wp:positionV>
+                <wp:extent cx="7700645" cy="0"/>
+                <wp:effectExtent l="0" t="0" r="0" b="0"/>
+                <wp:wrapNone/>
+                <wp:docPr id="1108508470" name="Straight Connector 1"/>
+                <wp:cNvGraphicFramePr/>
+                <a:graphic xmlns:a="http://schemas.openxmlformats.org/drawingml/2006/main">
+                  <a:graphicData uri="http://schemas.microsoft.com/office/word/2010/wordprocessingShape">
+                    <wps:wsp>
+                      <wps:cNvCnPr/>
+                      <wps:spPr>
+                        <a:xfrm flipV="1">
+                          <a:off x="0" y="0"/>
+                          <a:ext cx="7700645" cy="0"/>
+                        </a:xfrm>
+                        <a:prstGeom prst="line">
+                          <a:avLst/>
+                        </a:prstGeom>
+                      </wps:spPr>
+                      <wps:style>
+                        <a:lnRef idx="1">
+                          <a:schemeClr val="dk1"/>
+                        </a:lnRef>
+                        <a:fillRef idx="0">
+                          <a:schemeClr val="dk1"/>
+                        </a:fillRef>
+                        <a:effectRef idx="0">
+                          <a:schemeClr val="dk1"/>
+                        </a:effectRef>
+                        <a:fontRef idx="minor">
+                          <a:schemeClr val="tx1"/>
+                        </a:fontRef>
+                      </wps:style>
+                      <wps:bodyPr/>
+                    </wps:wsp>
+                  </a:graphicData>
+                </a:graphic>
+                <wp14:sizeRelV relativeFrom="margin">
+                  <wp14:pctHeight>0</wp14:pctHeight>
+                </wp14:sizeRelV>
+              </wp:anchor>
+            </w:drawing>
+          </mc:Choice>
+          <mc:Fallback>
+            <w:pict>
+              <v:line w14:anchorId="1A9C6EF7" id="Straight Connector 1" o:spid="_x0000_s1026" style="position:absolute;flip:y;z-index:251682816;visibility:visible;mso-wrap-style:square;mso-height-percent:0;mso-wrap-distance-left:9pt;mso-wrap-distance-top:0;mso-wrap-distance-right:9pt;mso-wrap-distance-bottom:0;mso-position-horizontal:right;mso-position-horizontal-relative:page;mso-position-vertical:absolute;mso-position-vertical-relative:text;mso-height-percent:0;mso-height-relative:margin" from="555.15pt,17.85pt" to="1161.5pt,17.85pt" o:gfxdata="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" strokecolor="black [3200]" strokeweight=".5pt">
+                <v:stroke joinstyle="miter"/>
+                <w10:wrap anchorx="page"/>
+              </v:line>
+            </w:pict>
+          </mc:Fallback>
+        </mc:AlternateContent>
+      </w:r>
+      <w:r>
+        <w:rPr>
+          <w:rStyle w:val="sqlkeyword"/>
+          <w:b/>
+          <w:bCs/>
+          <w:color w:val="0000AA"/>
+        </w:rPr>
+        <w:t>ORDER</w:t>
+      </w:r>
+      <w:r>
+        <w:rPr>
+          <w:b/>
+          <w:bCs/>
+          <w:color w:val="000000"/>
+        </w:rPr>
+        <w:t xml:space="preserve"> </w:t>
+      </w:r>
+      <w:r>
+        <w:rPr>
+          <w:rStyle w:val="sqlkeyword"/>
+          <w:b/>
+          <w:bCs/>
+          <w:color w:val="0000AA"/>
+        </w:rPr>
+        <w:t>BY</w:t>
+      </w:r>
+      <w:r>
+        <w:rPr>
+          <w:b/>
+          <w:bCs/>
+          <w:color w:val="000000"/>
+        </w:rPr>
+        <w:t xml:space="preserve"> e</w:t>
+      </w:r>
+      <w:r>
+        <w:rPr>
+          <w:rStyle w:val="sqloperator"/>
+          <w:b/>
+          <w:bCs/>
+          <w:color w:val="777777"/>
+        </w:rPr>
+        <w:t>.</w:t>
+      </w:r>
+      <w:r>
+        <w:rPr>
+          <w:b/>
+          <w:bCs/>
+          <w:color w:val="000000"/>
+        </w:rPr>
+        <w:t>team</w:t>
+      </w:r>
+      <w:r>
+        <w:rPr>
+          <w:rStyle w:val="sqloperator"/>
+          <w:b/>
+          <w:bCs/>
+          <w:color w:val="777777"/>
+        </w:rPr>
+        <w:t>,</w:t>
+      </w:r>
+      <w:r>
+        <w:rPr>
+          <w:b/>
+          <w:bCs/>
+          <w:color w:val="000000"/>
+        </w:rPr>
+        <w:t xml:space="preserve"> e</w:t>
+      </w:r>
+      <w:r>
+        <w:rPr>
+          <w:rStyle w:val="sqloperator"/>
+          <w:b/>
+          <w:bCs/>
+          <w:color w:val="777777"/>
+        </w:rPr>
+        <w:t>.</w:t>
+      </w:r>
+      <w:r>
+        <w:rPr>
+          <w:b/>
+          <w:bCs/>
+          <w:color w:val="000000"/>
+        </w:rPr>
+        <w:t>birth_date</w:t>
+      </w:r>
+    </w:p>
+    <w:p>
+      <w:pPr>
+        <w:rPr>
+          <w:rFonts w:ascii="Georgia Pro" w:hAnsi="Georgia Pro"/>
+        </w:rPr>
+      </w:pPr>
+    </w:p>
+    <w:p>
+      <w:pPr>
+        <w:rPr>
+          <w:rFonts w:ascii="Georgia Pro" w:hAnsi="Georgia Pro"/>
+          <w:b/>
+          <w:bCs/>
+        </w:rPr>
+      </w:pPr>
+      <w:r>
+        <w:rPr>
+          <w:rFonts w:ascii="Georgia Pro" w:hAnsi="Georgia Pro"/>
+          <w:b/>
+          <w:bCs/>
+        </w:rPr>
+        <w:t>Dealing With Messy Data</w:t>
+      </w:r>
+    </w:p>
+    <w:p>
+      <w:pPr>
+        <w:rPr>
+          <w:rFonts w:ascii="Georgia Pro" w:hAnsi="Georgia Pro"/>
+        </w:rPr>
+      </w:pPr>
+      <w:r>
+        <w:rPr>
+          <w:rFonts w:ascii="Georgia Pro" w:hAnsi="Georgia Pro"/>
+        </w:rPr>
+        <w:t>Your company has an internal policy to determine your customers' credit limit, but this procedure has been questioned recently by the board as being too conservative.</w:t>
+      </w:r>
+    </w:p>
+    <w:p>
+      <w:pPr>
+        <w:rPr>
+          <w:rFonts w:ascii="Georgia Pro" w:hAnsi="Georgia Pro"/>
+        </w:rPr>
+      </w:pPr>
+      <w:r>
+        <w:rPr>
+          <w:rFonts w:ascii="Georgia Pro" w:hAnsi="Georgia Pro"/>
+        </w:rPr>
+        <w:t>Your CEO wants to increase the current customer base credit limits in order to upsell a new line of products. In order to do that, the company hired several external consultancies to produce new credit limit estimates.</w:t>
+      </w:r>
+    </w:p>
+    <w:p>
+      <w:pPr>
+        <w:rPr>
+          <w:rFonts w:ascii="Georgia Pro" w:hAnsi="Georgia Pro"/>
+        </w:rPr>
+      </w:pPr>
+      <w:r>
+        <w:rPr>
+          <w:rFonts w:ascii="Georgia Pro" w:hAnsi="Georgia Pro"/>
+        </w:rPr>
+        <w:t>The problem is that each agency has produced the report in its own format. Some use the format "First-name Last-name" to identify a person, others use the format "Last-name, First-name". There is also no consensus on how to capitalize each word, so some used all uppercase, others used all lowercase, and some used mixed-case.</w:t>
+      </w:r>
+    </w:p>
+    <w:p>
+      <w:pPr>
+        <w:rPr>
+          <w:rFonts w:ascii="Georgia Pro" w:hAnsi="Georgia Pro"/>
+        </w:rPr>
+      </w:pPr>
+      <w:r>
+        <w:rPr>
+          <w:rFonts w:ascii="Georgia Pro" w:hAnsi="Georgia Pro"/>
+        </w:rPr>
+        <w:t>Also, some names are titled, for example: "Dr. Hannibal Lecter", "Robert Downey Jr." etc, so you will need to pay attention to any such or similar cases.</w:t>
+      </w:r>
+    </w:p>
+    <w:p>
+      <w:pPr>
+        <w:rPr>
+          <w:rFonts w:ascii="Georgia Pro" w:hAnsi="Georgia Pro"/>
+        </w:rPr>
+      </w:pPr>
+      <w:r>
+        <w:rPr>
+          <w:rFonts w:ascii="Georgia Pro" w:hAnsi="Georgia Pro"/>
+        </w:rPr>
+        <w:t>Internally, the data is structured as follows:</w:t>
+      </w:r>
+    </w:p>
+    <w:p>
+      <w:pPr>
+        <w:rPr>
+          <w:rFonts w:ascii="Georgia Pro" w:hAnsi="Georgia Pro"/>
+        </w:rPr>
+      </w:pPr>
+      <w:r>
+        <w:rPr>
+          <w:rFonts w:ascii="Georgia Pro" w:hAnsi="Georgia Pro"/>
+        </w:rPr>
+        <w:t>Table: customers</w:t>
+      </w:r>
+    </w:p>
+    <w:p>
+      <w:pPr>
+        <w:rPr>
+          <w:rFonts w:ascii="Georgia Pro" w:hAnsi="Georgia Pro"/>
+        </w:rPr>
+      </w:pPr>
+      <w:r>
+        <w:rPr>
+          <w:rFonts w:ascii="Georgia Pro" w:hAnsi="Georgia Pro"/>
+        </w:rPr>
+        <w:t>================</w:t>
+      </w:r>
+    </w:p>
+    <w:p>
+      <w:pPr>
+        <w:rPr>
+          <w:rFonts w:ascii="Georgia Pro" w:hAnsi="Georgia Pro"/>
+        </w:rPr>
+      </w:pPr>
+      <w:r>
+        <w:rPr>
+          <w:rFonts w:ascii="Georgia Pro" w:hAnsi="Georgia Pro"/>
+        </w:rPr>
+        <w:t>id: INT</w:t>
+      </w:r>
+    </w:p>
+    <w:p>
+      <w:pPr>
+        <w:rPr>
+          <w:rFonts w:ascii="Georgia Pro" w:hAnsi="Georgia Pro"/>
+        </w:rPr>
+      </w:pPr>
+      <w:r>
+        <w:rPr>
+          <w:rFonts w:ascii="Georgia Pro" w:hAnsi="Georgia Pro"/>
+        </w:rPr>
+        <w:t>first_name: TEXT</w:t>
+      </w:r>
+    </w:p>
+    <w:p>
+      <w:pPr>
+        <w:rPr>
+          <w:rFonts w:ascii="Georgia Pro" w:hAnsi="Georgia Pro"/>
+        </w:rPr>
+      </w:pPr>
+      <w:r>
+        <w:rPr>
+          <w:rFonts w:ascii="Georgia Pro" w:hAnsi="Georgia Pro"/>
+        </w:rPr>
+        <w:t>last_name: TEXT</w:t>
+      </w:r>
+    </w:p>
+    <w:p>
+      <w:pPr>
+        <w:rPr>
+          <w:rFonts w:ascii="Georgia Pro" w:hAnsi="Georgia Pro"/>
+        </w:rPr>
+      </w:pPr>
+      <w:r>
+        <w:rPr>
+          <w:rFonts w:ascii="Georgia Pro" w:hAnsi="Georgia Pro"/>
+        </w:rPr>
+        <w:t>credit_limit: FLOAT</w:t>
+      </w:r>
+    </w:p>
+    <w:p>
+      <w:pPr>
+        <w:rPr>
+          <w:rFonts w:ascii="Georgia Pro" w:hAnsi="Georgia Pro"/>
+        </w:rPr>
+      </w:pPr>
+    </w:p>
+    <w:p>
+      <w:pPr>
+        <w:rPr>
+          <w:rFonts w:ascii="Georgia Pro" w:hAnsi="Georgia Pro"/>
+        </w:rPr>
+      </w:pPr>
+      <w:r>
+        <w:rPr>
+          <w:rFonts w:ascii="Georgia Pro" w:hAnsi="Georgia Pro"/>
+        </w:rPr>
+        <w:t>The data you've received from all agencies was consolidated in the following table:</w:t>
+      </w:r>
+    </w:p>
+    <w:p>
+      <w:pPr>
+        <w:rPr>
+          <w:rFonts w:ascii="Georgia Pro" w:hAnsi="Georgia Pro"/>
+        </w:rPr>
+      </w:pPr>
+    </w:p>
+    <w:p>
+      <w:pPr>
+        <w:rPr>
+          <w:rFonts w:ascii="Georgia Pro" w:hAnsi="Georgia Pro"/>
+        </w:rPr>
+      </w:pPr>
+      <w:r>
+        <w:rPr>
+          <w:rFonts w:ascii="Georgia Pro" w:hAnsi="Georgia Pro"/>
+        </w:rPr>
+        <w:lastRenderedPageBreak/>
+        <w:t>Table: prospects</w:t>
+      </w:r>
+    </w:p>
+    <w:p>
+      <w:pPr>
+        <w:rPr>
+          <w:rFonts w:ascii="Georgia Pro" w:hAnsi="Georgia Pro"/>
+        </w:rPr>
+      </w:pPr>
+      <w:r>
+        <w:rPr>
+          <w:rFonts w:ascii="Georgia Pro" w:hAnsi="Georgia Pro"/>
+        </w:rPr>
+        <w:t>================</w:t>
+      </w:r>
+    </w:p>
+    <w:p>
+      <w:pPr>
+        <w:rPr>
+          <w:rFonts w:ascii="Georgia Pro" w:hAnsi="Georgia Pro"/>
+        </w:rPr>
+      </w:pPr>
+      <w:r>
+        <w:rPr>
+          <w:rFonts w:ascii="Georgia Pro" w:hAnsi="Georgia Pro"/>
+        </w:rPr>
+        <w:t>full_name: TEXT</w:t>
+      </w:r>
+    </w:p>
+    <w:p>
+      <w:pPr>
+        <w:rPr>
+          <w:rFonts w:ascii="Georgia Pro" w:hAnsi="Georgia Pro"/>
+        </w:rPr>
+      </w:pPr>
+      <w:r>
+        <w:rPr>
+          <w:rFonts w:ascii="Georgia Pro" w:hAnsi="Georgia Pro"/>
+        </w:rPr>
+        <w:t>credit_limit: FLOAT</w:t>
+      </w:r>
+    </w:p>
+    <w:p>
+      <w:pPr>
+        <w:rPr>
+          <w:rFonts w:ascii="Georgia Pro" w:hAnsi="Georgia Pro"/>
+        </w:rPr>
+      </w:pPr>
+      <w:r>
+        <w:rPr>
+          <w:rFonts w:ascii="Georgia Pro" w:hAnsi="Georgia Pro"/>
+        </w:rPr>
+        <w:t>Keep in mind that the agencies had access only to a </w:t>
+      </w:r>
+      <w:r>
+        <w:rPr>
+          <w:rFonts w:ascii="Georgia Pro" w:hAnsi="Georgia Pro"/>
+          <w:b/>
+          <w:bCs/>
+          <w:i/>
+          <w:iCs/>
+        </w:rPr>
+        <w:t>partial</w:t>
+      </w:r>
+      <w:r>
+        <w:rPr>
+          <w:rFonts w:ascii="Georgia Pro" w:hAnsi="Georgia Pro"/>
+        </w:rPr>
+        <w:t> customer base. There is also the possibility of more than one agency prospecting the same customer, so it's highly likely that there will be duplicates. Finally, they've prospected customers that were not in your customer base as well.</w:t>
+      </w:r>
+    </w:p>
+    <w:p>
+      <w:pPr>
+        <w:rPr>
+          <w:rFonts w:ascii="Georgia Pro" w:hAnsi="Georgia Pro"/>
+        </w:rPr>
+      </w:pPr>
+      <w:r>
+        <w:rPr>
+          <w:rFonts w:ascii="Georgia Pro" w:hAnsi="Georgia Pro"/>
+        </w:rPr>
+        <w:t>For this task you are interested in the prospected customers that are already in your customer base and the prospected credit limit is higher than your internal estimate. When more than one agency prospected the same customer, chose the highest estimate.</w:t>
+      </w:r>
+    </w:p>
+    <w:p>
+      <w:pPr>
+        <w:rPr>
+          <w:rFonts w:ascii="Georgia Pro" w:hAnsi="Georgia Pro"/>
+        </w:rPr>
+      </w:pPr>
+      <w:r>
+        <w:rPr>
+          <w:rFonts w:ascii="Georgia Pro" w:hAnsi="Georgia Pro"/>
+        </w:rPr>
+        <w:t>You have to produce a report with the following fields:</w:t>
+      </w:r>
+    </w:p>
+    <w:p>
+      <w:pPr>
+        <w:rPr>
+          <w:rFonts w:ascii="Georgia Pro" w:hAnsi="Georgia Pro"/>
+        </w:rPr>
+      </w:pPr>
+      <w:r>
+        <w:rPr>
+          <w:rFonts w:ascii="Georgia Pro" w:hAnsi="Georgia Pro"/>
+        </w:rPr>
+        <w:t>first_name</w:t>
+      </w:r>
+    </w:p>
+    <w:p>
+      <w:pPr>
+        <w:rPr>
+          <w:rFonts w:ascii="Georgia Pro" w:hAnsi="Georgia Pro"/>
+        </w:rPr>
+      </w:pPr>
+      <w:r>
+        <w:rPr>
+          <w:rFonts w:ascii="Georgia Pro" w:hAnsi="Georgia Pro"/>
+        </w:rPr>
+        <w:t>last_name</w:t>
+      </w:r>
+    </w:p>
+    <w:p>
+      <w:pPr>
+        <w:rPr>
+          <w:rFonts w:ascii="Georgia Pro" w:hAnsi="Georgia Pro"/>
+        </w:rPr>
+      </w:pPr>
+      <w:r>
+        <w:rPr>
+          <w:rFonts w:ascii="Georgia Pro" w:hAnsi="Georgia Pro"/>
+        </w:rPr>
+        <w:t>old_limit [the current credit_limit]</w:t>
+      </w:r>
+    </w:p>
+    <w:p>
+      <w:pPr>
+        <w:rPr>
+          <w:rFonts w:ascii="Georgia Pro" w:hAnsi="Georgia Pro"/>
+        </w:rPr>
+      </w:pPr>
+      <w:r>
+        <w:rPr>
+          <w:rFonts w:ascii="Georgia Pro" w:hAnsi="Georgia Pro"/>
+        </w:rPr>
+        <w:t>new_limit [the highest credit_limit found]</w:t>
+      </w:r>
+    </w:p>
+    <w:p>
+      <w:pPr>
+        <w:rPr>
+          <w:rFonts w:ascii="Georgia Pro" w:hAnsi="Georgia Pro"/>
+        </w:rPr>
+      </w:pPr>
+      <w:r>
+        <w:rPr>
+          <w:rFonts w:ascii="Georgia Pro" w:hAnsi="Georgia Pro"/>
+        </w:rPr>
+        <w:t>Good luck!</w:t>
+      </w:r>
+    </w:p>
+    <w:p>
+      <w:pPr>
+        <w:rPr>
+          <w:rFonts w:ascii="Georgia Pro" w:hAnsi="Georgia Pro"/>
+        </w:rPr>
+      </w:pPr>
+      <w:r>
+        <w:rPr>
+          <w:rFonts w:ascii="Georgia Pro" w:hAnsi="Georgia Pro"/>
+        </w:rPr>
+        <w:t>Notes:</w:t>
+      </w:r>
+    </w:p>
+    <w:p>
+      <w:pPr>
+        <w:numPr>
+          <w:ilvl w:val="0"/>
+          <w:numId w:val="1"/>
+        </w:numPr>
+        <w:rPr>
+          <w:rFonts w:ascii="Georgia Pro" w:hAnsi="Georgia Pro"/>
+        </w:rPr>
+      </w:pPr>
+      <w:r>
+        <w:rPr>
+          <w:rFonts w:ascii="Georgia Pro" w:hAnsi="Georgia Pro"/>
+        </w:rPr>
+        <w:t>only list the customers that a higher credit limit was found.</w:t>
+      </w:r>
+    </w:p>
+    <w:p>
+      <w:pPr>
+        <w:rPr>
+          <w:rFonts w:ascii="Georgia Pro" w:hAnsi="Georgia Pro"/>
+          <w:b/>
+          <w:bCs/>
+        </w:rPr>
+      </w:pPr>
+      <w:r>
+        <w:rPr>
+          <w:rFonts w:ascii="Georgia Pro" w:hAnsi="Georgia Pro"/>
+          <w:b/>
+          <w:bCs/>
+        </w:rPr>
+        <w:t>Solution:</w:t>
+      </w:r>
+    </w:p>
+    <w:p>
+      <w:pPr>
+        <w:pStyle w:val="HTMLPreformatted"/>
+        <w:rPr>
+          <w:b/>
+          <w:bCs/>
+          <w:color w:val="000000"/>
+        </w:rPr>
+      </w:pPr>
+      <w:r>
+        <w:rPr>
+          <w:rStyle w:val="sqlkeyword"/>
+          <w:b/>
+          <w:bCs/>
+          <w:color w:val="0000AA"/>
+        </w:rPr>
+        <w:t>SELECT</w:t>
+      </w:r>
+      <w:r>
+        <w:rPr>
+          <w:b/>
+          <w:bCs/>
+          <w:color w:val="000000"/>
+        </w:rPr>
+        <w:t xml:space="preserve"> c</w:t>
+      </w:r>
+      <w:r>
+        <w:rPr>
+          <w:rStyle w:val="sqloperator"/>
+          <w:b/>
+          <w:bCs/>
+          <w:color w:val="777777"/>
+        </w:rPr>
+        <w:t>.</w:t>
+      </w:r>
+      <w:r>
+        <w:rPr>
+          <w:b/>
+          <w:bCs/>
+          <w:color w:val="000000"/>
+        </w:rPr>
+        <w:t>first_name</w:t>
+      </w:r>
+      <w:r>
+        <w:rPr>
+          <w:rStyle w:val="sqloperator"/>
+          <w:b/>
+          <w:bCs/>
+          <w:color w:val="777777"/>
+        </w:rPr>
+        <w:t>,</w:t>
+      </w:r>
+      <w:r>
+        <w:rPr>
+          <w:b/>
+          <w:bCs/>
+          <w:color w:val="000000"/>
+        </w:rPr>
+        <w:t xml:space="preserve"> c</w:t>
+      </w:r>
+      <w:r>
+        <w:rPr>
+          <w:rStyle w:val="sqloperator"/>
+          <w:b/>
+          <w:bCs/>
+          <w:color w:val="777777"/>
+        </w:rPr>
+        <w:t>.</w:t>
+      </w:r>
+      <w:r>
+        <w:rPr>
+          <w:b/>
+          <w:bCs/>
+          <w:color w:val="000000"/>
+        </w:rPr>
+        <w:t>last_name</w:t>
+      </w:r>
+      <w:r>
+        <w:rPr>
+          <w:rStyle w:val="sqloperator"/>
+          <w:b/>
+          <w:bCs/>
+          <w:color w:val="777777"/>
+        </w:rPr>
+        <w:t>,</w:t>
+      </w:r>
+      <w:r>
+        <w:rPr>
+          <w:b/>
+          <w:bCs/>
+          <w:color w:val="000000"/>
+        </w:rPr>
+        <w:t xml:space="preserve"> c</w:t>
+      </w:r>
+      <w:r>
+        <w:rPr>
+          <w:rStyle w:val="sqloperator"/>
+          <w:b/>
+          <w:bCs/>
+          <w:color w:val="777777"/>
+        </w:rPr>
+        <w:t>.</w:t>
+      </w:r>
+      <w:r>
+        <w:rPr>
+          <w:b/>
+          <w:bCs/>
+          <w:color w:val="000000"/>
+        </w:rPr>
+        <w:t xml:space="preserve">credit_limit </w:t>
+      </w:r>
+      <w:r>
+        <w:rPr>
+          <w:rStyle w:val="sqlkeyword"/>
+          <w:b/>
+          <w:bCs/>
+          <w:color w:val="0000AA"/>
+        </w:rPr>
+        <w:t>AS</w:t>
+      </w:r>
+      <w:r>
+        <w:rPr>
+          <w:b/>
+          <w:bCs/>
+          <w:color w:val="000000"/>
+        </w:rPr>
+        <w:t xml:space="preserve"> old_limit</w:t>
+      </w:r>
+      <w:r>
+        <w:rPr>
+          <w:rStyle w:val="sqloperator"/>
+          <w:b/>
+          <w:bCs/>
+          <w:color w:val="777777"/>
+        </w:rPr>
+        <w:t>,</w:t>
+      </w:r>
+      <w:r>
+        <w:rPr>
+          <w:b/>
+          <w:bCs/>
+          <w:color w:val="000000"/>
+        </w:rPr>
+        <w:t xml:space="preserve"> p</w:t>
+      </w:r>
+      <w:r>
+        <w:rPr>
+          <w:rStyle w:val="sqloperator"/>
+          <w:b/>
+          <w:bCs/>
+          <w:color w:val="777777"/>
+        </w:rPr>
+        <w:t>.</w:t>
+      </w:r>
+      <w:r>
+        <w:rPr>
+          <w:b/>
+          <w:bCs/>
+          <w:color w:val="000000"/>
+        </w:rPr>
+        <w:t xml:space="preserve">credit_limit </w:t>
+      </w:r>
+      <w:r>
+        <w:rPr>
+          <w:rStyle w:val="sqlkeyword"/>
+          <w:b/>
+          <w:bCs/>
+          <w:color w:val="0000AA"/>
+        </w:rPr>
+        <w:t>AS</w:t>
+      </w:r>
+      <w:r>
+        <w:rPr>
+          <w:b/>
+          <w:bCs/>
+          <w:color w:val="000000"/>
+        </w:rPr>
+        <w:t xml:space="preserve"> new_limit</w:t>
+      </w:r>
+    </w:p>
+    <w:p>
+      <w:pPr>
+        <w:pStyle w:val="HTMLPreformatted"/>
+        <w:rPr>
+          <w:b/>
+          <w:bCs/>
+          <w:color w:val="000000"/>
+        </w:rPr>
+      </w:pPr>
+      <w:r>
+        <w:rPr>
+          <w:rStyle w:val="sqlkeyword"/>
+          <w:b/>
+          <w:bCs/>
+          <w:color w:val="0000AA"/>
+        </w:rPr>
+        <w:t>FROM</w:t>
+      </w:r>
+      <w:r>
+        <w:rPr>
+          <w:b/>
+          <w:bCs/>
+          <w:color w:val="000000"/>
+        </w:rPr>
+        <w:t xml:space="preserve"> customers c</w:t>
+      </w:r>
+    </w:p>
+    <w:p>
+      <w:pPr>
+        <w:pStyle w:val="HTMLPreformatted"/>
+        <w:rPr>
+          <w:b/>
+          <w:bCs/>
+          <w:color w:val="000000"/>
+        </w:rPr>
+      </w:pPr>
+      <w:r>
+        <w:rPr>
+          <w:rStyle w:val="sqlkeyword"/>
+          <w:b/>
+          <w:bCs/>
+          <w:color w:val="0000AA"/>
+        </w:rPr>
+        <w:t>JOIN</w:t>
+      </w:r>
+      <w:r>
+        <w:rPr>
+          <w:b/>
+          <w:bCs/>
+          <w:color w:val="000000"/>
+        </w:rPr>
+        <w:t xml:space="preserve"> prospects p </w:t>
+      </w:r>
+      <w:r>
+        <w:rPr>
+          <w:rStyle w:val="sqlkeyword"/>
+          <w:b/>
+          <w:bCs/>
+          <w:color w:val="0000AA"/>
+        </w:rPr>
+        <w:t>ON</w:t>
+      </w:r>
+      <w:r>
+        <w:rPr>
+          <w:b/>
+          <w:bCs/>
+          <w:color w:val="000000"/>
+        </w:rPr>
+        <w:t xml:space="preserve"> (c</w:t>
+      </w:r>
+      <w:r>
+        <w:rPr>
+          <w:rStyle w:val="sqloperator"/>
+          <w:b/>
+          <w:bCs/>
+          <w:color w:val="777777"/>
+        </w:rPr>
+        <w:t>.</w:t>
+      </w:r>
+      <w:r>
+        <w:rPr>
+          <w:b/>
+          <w:bCs/>
+          <w:color w:val="000000"/>
+        </w:rPr>
+        <w:t xml:space="preserve">first_name </w:t>
+      </w:r>
+      <w:r>
+        <w:rPr>
+          <w:rStyle w:val="sqloperator"/>
+          <w:b/>
+          <w:bCs/>
+          <w:color w:val="777777"/>
+        </w:rPr>
+        <w:t>||</w:t>
+      </w:r>
+      <w:r>
+        <w:rPr>
+          <w:b/>
+          <w:bCs/>
+          <w:color w:val="000000"/>
+        </w:rPr>
+        <w:t xml:space="preserve"> c</w:t>
+      </w:r>
+      <w:r>
+        <w:rPr>
+          <w:rStyle w:val="sqloperator"/>
+          <w:b/>
+          <w:bCs/>
+          <w:color w:val="777777"/>
+        </w:rPr>
+        <w:t>.</w:t>
+      </w:r>
+      <w:r>
+        <w:rPr>
+          <w:b/>
+          <w:bCs/>
+          <w:color w:val="000000"/>
+        </w:rPr>
+        <w:t>last_name) ILIKE INITCAP(p</w:t>
+      </w:r>
+      <w:r>
+        <w:rPr>
+          <w:rStyle w:val="sqloperator"/>
+          <w:b/>
+          <w:bCs/>
+          <w:color w:val="777777"/>
+        </w:rPr>
+        <w:t>.</w:t>
+      </w:r>
+      <w:r>
+        <w:rPr>
+          <w:b/>
+          <w:bCs/>
+          <w:color w:val="000000"/>
+        </w:rPr>
+        <w:t>full_name)</w:t>
+      </w:r>
+    </w:p>
+    <w:p>
+      <w:pPr>
+        <w:pStyle w:val="HTMLPreformatted"/>
+        <w:rPr>
+          <w:b/>
+          <w:bCs/>
+          <w:color w:val="000000"/>
+        </w:rPr>
+      </w:pPr>
+      <w:r>
+        <w:rPr>
+          <w:b/>
+          <w:bCs/>
+          <w:color w:val="000000"/>
+        </w:rPr>
+        <w:t>LIMIT 5</w:t>
+      </w:r>
+      <w:r>
+        <w:rPr>
+          <w:rStyle w:val="sqloperator"/>
+          <w:b/>
+          <w:bCs/>
+          <w:color w:val="777777"/>
+        </w:rPr>
+        <w:t>;</w:t>
+      </w:r>
+    </w:p>
+    <w:p>
+      <w:pPr>
+        <w:rPr>
+          <w:rFonts w:ascii="Georgia Pro" w:hAnsi="Georgia Pro"/>
+        </w:rPr>
+      </w:pPr>
+      <w:r>
+        <w:rPr>
+          <w:b/>
+          <w:bCs/>
+          <w:noProof/>
+          <w:color w:val="0000AA"/>
+        </w:rPr>
+        <mc:AlternateContent>
+          <mc:Choice Requires="wps">
+            <w:drawing>
+              <wp:anchor distT="0" distB="0" distL="114300" distR="114300" simplePos="0" relativeHeight="251684864" behindDoc="0" locked="0" layoutInCell="1" allowOverlap="1" wp14:anchorId="28C758B2" wp14:editId="268E9546">
+                <wp:simplePos x="0" y="0"/>
+                <wp:positionH relativeFrom="page">
+                  <wp:align>left</wp:align>
+                </wp:positionH>
+                <wp:positionV relativeFrom="paragraph">
+                  <wp:posOffset>348137</wp:posOffset>
+                </wp:positionV>
+                <wp:extent cx="7700645" cy="0"/>
+                <wp:effectExtent l="0" t="0" r="0" b="0"/>
+                <wp:wrapNone/>
+                <wp:docPr id="1313962992" name="Straight Connector 1"/>
+                <wp:cNvGraphicFramePr/>
+                <a:graphic xmlns:a="http://schemas.openxmlformats.org/drawingml/2006/main">
+                  <a:graphicData uri="http://schemas.microsoft.com/office/word/2010/wordprocessingShape">
+                    <wps:wsp>
+                      <wps:cNvCnPr/>
+                      <wps:spPr>
+                        <a:xfrm flipV="1">
+                          <a:off x="0" y="0"/>
+                          <a:ext cx="7700645" cy="0"/>
+                        </a:xfrm>
+                        <a:prstGeom prst="line">
+                          <a:avLst/>
+                        </a:prstGeom>
+                      </wps:spPr>
+                      <wps:style>
+                        <a:lnRef idx="1">
+                          <a:schemeClr val="dk1"/>
+                        </a:lnRef>
+                        <a:fillRef idx="0">
+                          <a:schemeClr val="dk1"/>
+                        </a:fillRef>
+                        <a:effectRef idx="0">
+                          <a:schemeClr val="dk1"/>
+                        </a:effectRef>
+                        <a:fontRef idx="minor">
+                          <a:schemeClr val="tx1"/>
+                        </a:fontRef>
+                      </wps:style>
+                      <wps:bodyPr/>
+                    </wps:wsp>
+                  </a:graphicData>
+                </a:graphic>
+                <wp14:sizeRelV relativeFrom="margin">
+                  <wp14:pctHeight>0</wp14:pctHeight>
+                </wp14:sizeRelV>
+              </wp:anchor>
+            </w:drawing>
+          </mc:Choice>
+          <mc:Fallback>
+            <w:pict>
+              <v:line w14:anchorId="1F18BD37" id="Straight Connector 1" o:spid="_x0000_s1026" style="position:absolute;flip:y;z-index:251684864;visibility:visible;mso-wrap-style:square;mso-height-percent:0;mso-wrap-distance-left:9pt;mso-wrap-distance-top:0;mso-wrap-distance-right:9pt;mso-wrap-distance-bottom:0;mso-position-horizontal:left;mso-position-horizontal-relative:page;mso-position-vertical:absolute;mso-position-vertical-relative:text;mso-height-percent:0;mso-height-relative:margin" from="0,27.4pt" to="606.35pt,27.4pt" o:gfxdata="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" strokecolor="black [3200]" strokeweight=".5pt">
+                <v:stroke joinstyle="miter"/>
+                <w10:wrap anchorx="page"/>
+              </v:line>
+            </w:pict>
+          </mc:Fallback>
+        </mc:AlternateContent>
+      </w:r>
     </w:p>
     <w:p>
       <w:pPr>
@@ -10119,6 +11900,163 @@
     </w:sectPr>
   </w:body>
 </w:document>
+</file>
+
+<file path=word/numbering.xml><?xml version="1.0" encoding="utf-8"?>
+<w:numbering xmlns:wpc="http://schemas.microsoft.com/office/word/2010/wordprocessingCanvas" xmlns:cx="http://schemas.microsoft.com/office/drawing/2014/chartex" xmlns:cx1="http://schemas.microsoft.com/office/drawing/2015/9/8/chartex" xmlns:cx2="http://schemas.microsoft.com/office/drawing/2015/10/21/chartex" xmlns:cx3="http://schemas.microsoft.com/office/drawing/2016/5/9/chartex" xmlns:cx4="http://schemas.microsoft.com/office/drawing/2016/5/10/chartex" xmlns:cx5="http://schemas.microsoft.com/office/drawing/2016/5/11/chartex" xmlns:cx6="http://schemas.microsoft.com/office/drawing/2016/5/12/chartex" xmlns:cx7="http://schemas.microsoft.com/office/drawing/2016/5/13/chartex" xmlns:cx8="http://schemas.microsoft.com/office/drawing/2016/5/14/chartex" xmlns:mc="http://schemas.openxmlformats.org/markup-compatibility/2006" xmlns:aink="http://schemas.microsoft.com/office/drawing/2016/ink" xmlns:am3d="http://schemas.microsoft.com/office/drawing/2017/model3d" xmlns:o="urn:schemas-microsoft-com:office:office" xmlns:oel="http://schemas.microsoft.com/office/2019/extlst" xmlns:r="http://schemas.openxmlformats.org/officeDocument/2006/relationships" xmlns:m="http://schemas.openxmlformats.org/officeDocument/2006/math" xmlns:v="urn:schemas-microsoft-com:vml" xmlns:wp14="http://schemas.microsoft.com/office/word/2010/wordprocessingDrawing" xmlns:wp="http://schemas.openxmlformats.org/drawingml/2006/wordprocessingDrawing" xmlns:w10="urn:schemas-microsoft-com:office:word" xmlns:w="http://schemas.openxmlformats.org/wordprocessingml/2006/main" xmlns:w14="http://schemas.microsoft.com/office/word/2010/wordml" xmlns:w15="http://schemas.microsoft.com/office/word/2012/wordml" xmlns:w16cex="http://schemas.microsoft.com/office/word/2018/wordml/cex" xmlns:w16cid="http://schemas.microsoft.com/office/word/2016/wordml/cid" xmlns:w16="http://schemas.microsoft.com/office/word/2018/wordml" xmlns:w16sdtdh="http://schemas.microsoft.com/office/word/2020/wordml/sdtdatahash" xmlns:w16se="http://schemas.microsoft.com/office/word/2015/wordml/symex" xmlns:wpg="http://schemas.microsoft.com/office/word/2010/wordprocessingGroup" xmlns:wpi="http://schemas.microsoft.com/office/word/2010/wordprocessingInk" xmlns:wne="http://schemas.microsoft.com/office/word/2006/wordml" xmlns:wps="http://schemas.microsoft.com/office/word/2010/wordprocessingShape" mc:Ignorable="w14 w15 w16se w16cid w16 w16cex w16sdtdh wp14">
+  <w:abstractNum w:abstractNumId="0" w15:restartNumberingAfterBreak="0">
+    <w:nsid w:val="72D64CDA"/>
+    <w:multiLevelType w:val="multilevel"/>
+    <w:tmpl w:val="1E981FB2"/>
+    <w:lvl w:ilvl="0">
+      <w:start w:val="1"/>
+      <w:numFmt w:val="bullet"/>
+      <w:lvlText w:val=""/>
+      <w:lvlJc w:val="left"/>
+      <w:pPr>
+        <w:tabs>
+          <w:tab w:val="num" w:pos="720"/>
+        </w:tabs>
+        <w:ind w:left="720" w:hanging="360"/>
+      </w:pPr>
+      <w:rPr>
+        <w:rFonts w:ascii="Symbol" w:hAnsi="Symbol" w:hint="default"/>
+        <w:sz w:val="20"/>
+      </w:rPr>
+    </w:lvl>
+    <w:lvl w:ilvl="1" w:tentative="1">
+      <w:start w:val="1"/>
+      <w:numFmt w:val="bullet"/>
+      <w:lvlText w:val=""/>
+      <w:lvlJc w:val="left"/>
+      <w:pPr>
+        <w:tabs>
+          <w:tab w:val="num" w:pos="1440"/>
+        </w:tabs>
+        <w:ind w:left="1440" w:hanging="360"/>
+      </w:pPr>
+      <w:rPr>
+        <w:rFonts w:ascii="Symbol" w:hAnsi="Symbol" w:hint="default"/>
+        <w:sz w:val="20"/>
+      </w:rPr>
+    </w:lvl>
+    <w:lvl w:ilvl="2" w:tentative="1">
+      <w:start w:val="1"/>
+      <w:numFmt w:val="bullet"/>
+      <w:lvlText w:val=""/>
+      <w:lvlJc w:val="left"/>
+      <w:pPr>
+        <w:tabs>
+          <w:tab w:val="num" w:pos="2160"/>
+        </w:tabs>
+        <w:ind w:left="2160" w:hanging="360"/>
+      </w:pPr>
+      <w:rPr>
+        <w:rFonts w:ascii="Symbol" w:hAnsi="Symbol" w:hint="default"/>
+        <w:sz w:val="20"/>
+      </w:rPr>
+    </w:lvl>
+    <w:lvl w:ilvl="3" w:tentative="1">
+      <w:start w:val="1"/>
+      <w:numFmt w:val="bullet"/>
+      <w:lvlText w:val=""/>
+      <w:lvlJc w:val="left"/>
+      <w:pPr>
+        <w:tabs>
+          <w:tab w:val="num" w:pos="2880"/>
+        </w:tabs>
+        <w:ind w:left="2880" w:hanging="360"/>
+      </w:pPr>
+      <w:rPr>
+        <w:rFonts w:ascii="Symbol" w:hAnsi="Symbol" w:hint="default"/>
+        <w:sz w:val="20"/>
+      </w:rPr>
+    </w:lvl>
+    <w:lvl w:ilvl="4" w:tentative="1">
+      <w:start w:val="1"/>
+      <w:numFmt w:val="bullet"/>
+      <w:lvlText w:val=""/>
+      <w:lvlJc w:val="left"/>
+      <w:pPr>
+        <w:tabs>
+          <w:tab w:val="num" w:pos="3600"/>
+        </w:tabs>
+        <w:ind w:left="3600" w:hanging="360"/>
+      </w:pPr>
+      <w:rPr>
+        <w:rFonts w:ascii="Symbol" w:hAnsi="Symbol" w:hint="default"/>
+        <w:sz w:val="20"/>
+      </w:rPr>
+    </w:lvl>
+    <w:lvl w:ilvl="5" w:tentative="1">
+      <w:start w:val="1"/>
+      <w:numFmt w:val="bullet"/>
+      <w:lvlText w:val=""/>
+      <w:lvlJc w:val="left"/>
+      <w:pPr>
+        <w:tabs>
+          <w:tab w:val="num" w:pos="4320"/>
+        </w:tabs>
+        <w:ind w:left="4320" w:hanging="360"/>
+      </w:pPr>
+      <w:rPr>
+        <w:rFonts w:ascii="Symbol" w:hAnsi="Symbol" w:hint="default"/>
+        <w:sz w:val="20"/>
+      </w:rPr>
+    </w:lvl>
+    <w:lvl w:ilvl="6" w:tentative="1">
+      <w:start w:val="1"/>
+      <w:numFmt w:val="bullet"/>
+      <w:lvlText w:val=""/>
+      <w:lvlJc w:val="left"/>
+      <w:pPr>
+        <w:tabs>
+          <w:tab w:val="num" w:pos="5040"/>
+        </w:tabs>
+        <w:ind w:left="5040" w:hanging="360"/>
+      </w:pPr>
+      <w:rPr>
+        <w:rFonts w:ascii="Symbol" w:hAnsi="Symbol" w:hint="default"/>
+        <w:sz w:val="20"/>
+      </w:rPr>
+    </w:lvl>
+    <w:lvl w:ilvl="7" w:tentative="1">
+      <w:start w:val="1"/>
+      <w:numFmt w:val="bullet"/>
+      <w:lvlText w:val=""/>
+      <w:lvlJc w:val="left"/>
+      <w:pPr>
+        <w:tabs>
+          <w:tab w:val="num" w:pos="5760"/>
+        </w:tabs>
+        <w:ind w:left="5760" w:hanging="360"/>
+      </w:pPr>
+      <w:rPr>
+        <w:rFonts w:ascii="Symbol" w:hAnsi="Symbol" w:hint="default"/>
+        <w:sz w:val="20"/>
+      </w:rPr>
+    </w:lvl>
+    <w:lvl w:ilvl="8" w:tentative="1">
+      <w:start w:val="1"/>
+      <w:numFmt w:val="bullet"/>
+      <w:lvlText w:val=""/>
+      <w:lvlJc w:val="left"/>
+      <w:pPr>
+        <w:tabs>
+          <w:tab w:val="num" w:pos="6480"/>
+        </w:tabs>
+        <w:ind w:left="6480" w:hanging="360"/>
+      </w:pPr>
+      <w:rPr>
+        <w:rFonts w:ascii="Symbol" w:hAnsi="Symbol" w:hint="default"/>
+        <w:sz w:val="20"/>
+      </w:rPr>
+    </w:lvl>
+  </w:abstractNum>
+  <w:num w:numId="1" w16cid:durableId="1025130593">
+    <w:abstractNumId w:val="0"/>
+  </w:num>
+</w:numbering>
 </file>
 
 <file path=word/styles.xml><?xml version="1.0" encoding="utf-8"?>

</xml_diff>

<commit_message>
TP de Diseño de Sistemas
</commit_message>
<xml_diff>
--- a/SQL/Codewars.docx
+++ b/SQL/Codewars.docx
@@ -21533,15 +21533,7 @@
           <w:b/>
           <w:bCs/>
         </w:rPr>
-        <w:t>Maximum Daily Sales by Product and Store</w:t>
-      </w:r>
-      <w:r>
-        <w:rPr>
-          <w:rFonts w:ascii="Georgia Pro" w:hAnsi="Georgia Pro"/>
-          <w:b/>
-          <w:bCs/>
-        </w:rPr>
-        <w:t>:</w:t>
+        <w:t>Maximum Daily Sales by Product and Store:</w:t>
       </w:r>
     </w:p>
     <w:p>
@@ -24313,6 +24305,423 @@
           <w:rFonts w:ascii="Georgia Pro" w:hAnsi="Georgia Pro"/>
         </w:rPr>
       </w:pPr>
+    </w:p>
+    <w:p>
+      <w:pPr>
+        <w:rPr>
+          <w:rFonts w:ascii="Georgia Pro" w:hAnsi="Georgia Pro"/>
+          <w:b/>
+          <w:bCs/>
+        </w:rPr>
+      </w:pPr>
+      <w:r>
+        <w:rPr>
+          <w:rFonts w:ascii="Georgia Pro" w:hAnsi="Georgia Pro"/>
+          <w:b/>
+          <w:bCs/>
+        </w:rPr>
+        <w:t>SQL Statistics: MIN, MEDIAN, MAX</w:t>
+      </w:r>
+    </w:p>
+    <w:p>
+      <w:pPr>
+        <w:rPr>
+          <w:rFonts w:ascii="Georgia Pro" w:hAnsi="Georgia Pro"/>
+        </w:rPr>
+      </w:pPr>
+      <w:r>
+        <w:rPr>
+          <w:rFonts w:ascii="Georgia Pro" w:hAnsi="Georgia Pro"/>
+        </w:rPr>
+        <w:t>For this challenge you need to create a simple SELECT statement. Your task is to calculate the MIN, MEDIAN and MAX scores of the students from the results table.</w:t>
+      </w:r>
+    </w:p>
+    <w:p>
+      <w:pPr>
+        <w:rPr>
+          <w:rFonts w:ascii="Georgia Pro" w:hAnsi="Georgia Pro"/>
+        </w:rPr>
+      </w:pPr>
+      <w:r>
+        <w:rPr>
+          <w:rFonts w:ascii="Georgia Pro" w:hAnsi="Georgia Pro"/>
+        </w:rPr>
+        <w:t>Tables and relationship below:</w:t>
+      </w:r>
+    </w:p>
+    <w:p>
+      <w:pPr>
+        <w:rPr>
+          <w:rFonts w:ascii="Georgia Pro" w:hAnsi="Georgia Pro"/>
+        </w:rPr>
+      </w:pPr>
+      <w:r>
+        <w:rPr>
+          <w:noProof/>
+        </w:rPr>
+        <w:drawing>
+          <wp:inline distT="0" distB="0" distL="0" distR="0" wp14:anchorId="59AEB564" wp14:editId="68617139">
+            <wp:extent cx="1959428" cy="870315"/>
+            <wp:effectExtent l="0" t="0" r="3175" b="6350"/>
+            <wp:docPr id="1197779041" name="Picture 1" descr="A close-up of a graph&#10;&#10;Description automatically generated"/>
+            <wp:cNvGraphicFramePr>
+              <a:graphicFrameLocks xmlns:a="http://schemas.openxmlformats.org/drawingml/2006/main" noChangeAspect="1"/>
+            </wp:cNvGraphicFramePr>
+            <a:graphic xmlns:a="http://schemas.openxmlformats.org/drawingml/2006/main">
+              <a:graphicData uri="http://schemas.openxmlformats.org/drawingml/2006/picture">
+                <pic:pic xmlns:pic="http://schemas.openxmlformats.org/drawingml/2006/picture">
+                  <pic:nvPicPr>
+                    <pic:cNvPr id="1197779041" name="Picture 1" descr="A close-up of a graph&#10;&#10;Description automatically generated"/>
+                    <pic:cNvPicPr>
+                      <a:picLocks noChangeAspect="1" noChangeArrowheads="1"/>
+                    </pic:cNvPicPr>
+                  </pic:nvPicPr>
+                  <pic:blipFill>
+                    <a:blip r:embed="rId8">
+                      <a:extLst>
+                        <a:ext uri="{28A0092B-C50C-407E-A947-70E740481C1C}">
+                          <a14:useLocalDpi xmlns:a14="http://schemas.microsoft.com/office/drawing/2010/main" val="0"/>
+                        </a:ext>
+                      </a:extLst>
+                    </a:blip>
+                    <a:srcRect/>
+                    <a:stretch>
+                      <a:fillRect/>
+                    </a:stretch>
+                  </pic:blipFill>
+                  <pic:spPr bwMode="auto">
+                    <a:xfrm>
+                      <a:off x="0" y="0"/>
+                      <a:ext cx="1966924" cy="873644"/>
+                    </a:xfrm>
+                    <a:prstGeom prst="rect">
+                      <a:avLst/>
+                    </a:prstGeom>
+                    <a:noFill/>
+                    <a:ln>
+                      <a:noFill/>
+                    </a:ln>
+                  </pic:spPr>
+                </pic:pic>
+              </a:graphicData>
+            </a:graphic>
+          </wp:inline>
+        </w:drawing>
+      </w:r>
+    </w:p>
+    <w:p>
+      <w:pPr>
+        <w:rPr>
+          <w:rFonts w:ascii="Georgia Pro" w:hAnsi="Georgia Pro"/>
+          <w:b/>
+          <w:bCs/>
+        </w:rPr>
+      </w:pPr>
+      <w:r>
+        <w:rPr>
+          <w:rFonts w:ascii="Georgia Pro" w:hAnsi="Georgia Pro"/>
+          <w:b/>
+          <w:bCs/>
+        </w:rPr>
+        <w:t>Solution:</w:t>
+      </w:r>
+    </w:p>
+    <w:p>
+      <w:pPr>
+        <w:pStyle w:val="HTMLPreformatted"/>
+        <w:rPr>
+          <w:b/>
+          <w:bCs/>
+          <w:color w:val="000000"/>
+        </w:rPr>
+      </w:pPr>
+      <w:r>
+        <w:rPr>
+          <w:rStyle w:val="sqlkeyword"/>
+          <w:b/>
+          <w:bCs/>
+          <w:color w:val="0000AA"/>
+        </w:rPr>
+        <w:t>SELECT</w:t>
+      </w:r>
+      <w:r>
+        <w:rPr>
+          <w:b/>
+          <w:bCs/>
+          <w:color w:val="000000"/>
+        </w:rPr>
+        <w:t xml:space="preserve"> </w:t>
+      </w:r>
+      <w:r>
+        <w:rPr>
+          <w:rStyle w:val="sqlfunction"/>
+          <w:b/>
+          <w:bCs/>
+          <w:color w:val="AA00AA"/>
+        </w:rPr>
+        <w:t>MIN</w:t>
+      </w:r>
+      <w:r>
+        <w:rPr>
+          <w:b/>
+          <w:bCs/>
+          <w:color w:val="000000"/>
+        </w:rPr>
+        <w:t>(score)</w:t>
+      </w:r>
+      <w:r>
+        <w:rPr>
+          <w:rStyle w:val="sqloperator"/>
+          <w:b/>
+          <w:bCs/>
+          <w:color w:val="777777"/>
+        </w:rPr>
+        <w:t>,</w:t>
+      </w:r>
+      <w:r>
+        <w:rPr>
+          <w:b/>
+          <w:bCs/>
+          <w:color w:val="000000"/>
+        </w:rPr>
+        <w:t xml:space="preserve"> </w:t>
+      </w:r>
+    </w:p>
+    <w:p>
+      <w:pPr>
+        <w:pStyle w:val="HTMLPreformatted"/>
+        <w:rPr>
+          <w:b/>
+          <w:bCs/>
+          <w:color w:val="000000"/>
+        </w:rPr>
+      </w:pPr>
+      <w:r>
+        <w:rPr>
+          <w:b/>
+          <w:bCs/>
+          <w:color w:val="000000"/>
+        </w:rPr>
+        <w:t xml:space="preserve">       PERCENTILE_CONT(0.5) WITHIN </w:t>
+      </w:r>
+      <w:r>
+        <w:rPr>
+          <w:rStyle w:val="sqlkeyword"/>
+          <w:b/>
+          <w:bCs/>
+          <w:color w:val="0000AA"/>
+        </w:rPr>
+        <w:t>GROUP</w:t>
+      </w:r>
+      <w:r>
+        <w:rPr>
+          <w:b/>
+          <w:bCs/>
+          <w:color w:val="000000"/>
+        </w:rPr>
+        <w:t xml:space="preserve"> (</w:t>
+      </w:r>
+      <w:r>
+        <w:rPr>
+          <w:rStyle w:val="sqlkeyword"/>
+          <w:b/>
+          <w:bCs/>
+          <w:color w:val="0000AA"/>
+        </w:rPr>
+        <w:t>ORDER</w:t>
+      </w:r>
+      <w:r>
+        <w:rPr>
+          <w:b/>
+          <w:bCs/>
+          <w:color w:val="000000"/>
+        </w:rPr>
+        <w:t xml:space="preserve"> </w:t>
+      </w:r>
+      <w:r>
+        <w:rPr>
+          <w:rStyle w:val="sqlkeyword"/>
+          <w:b/>
+          <w:bCs/>
+          <w:color w:val="0000AA"/>
+        </w:rPr>
+        <w:t>BY</w:t>
+      </w:r>
+      <w:r>
+        <w:rPr>
+          <w:b/>
+          <w:bCs/>
+          <w:color w:val="000000"/>
+        </w:rPr>
+        <w:t xml:space="preserve"> (score)) </w:t>
+      </w:r>
+      <w:r>
+        <w:rPr>
+          <w:rStyle w:val="sqlkeyword"/>
+          <w:b/>
+          <w:bCs/>
+          <w:color w:val="0000AA"/>
+        </w:rPr>
+        <w:t>AS</w:t>
+      </w:r>
+      <w:r>
+        <w:rPr>
+          <w:b/>
+          <w:bCs/>
+          <w:color w:val="000000"/>
+        </w:rPr>
+        <w:t xml:space="preserve"> median</w:t>
+      </w:r>
+      <w:r>
+        <w:rPr>
+          <w:rStyle w:val="sqloperator"/>
+          <w:b/>
+          <w:bCs/>
+          <w:color w:val="777777"/>
+        </w:rPr>
+        <w:t>,</w:t>
+      </w:r>
+    </w:p>
+    <w:p>
+      <w:pPr>
+        <w:pStyle w:val="HTMLPreformatted"/>
+        <w:rPr>
+          <w:b/>
+          <w:bCs/>
+          <w:color w:val="000000"/>
+        </w:rPr>
+      </w:pPr>
+      <w:r>
+        <w:rPr>
+          <w:b/>
+          <w:bCs/>
+          <w:color w:val="000000"/>
+        </w:rPr>
+        <w:t xml:space="preserve">       </w:t>
+      </w:r>
+      <w:r>
+        <w:rPr>
+          <w:rStyle w:val="sqlfunction"/>
+          <w:b/>
+          <w:bCs/>
+          <w:color w:val="AA00AA"/>
+        </w:rPr>
+        <w:t>MAX</w:t>
+      </w:r>
+      <w:r>
+        <w:rPr>
+          <w:b/>
+          <w:bCs/>
+          <w:color w:val="000000"/>
+        </w:rPr>
+        <w:t>(score)</w:t>
+      </w:r>
+    </w:p>
+    <w:p>
+      <w:pPr>
+        <w:pStyle w:val="HTMLPreformatted"/>
+        <w:rPr>
+          <w:b/>
+          <w:bCs/>
+          <w:color w:val="000000"/>
+        </w:rPr>
+      </w:pPr>
+      <w:r>
+        <w:rPr>
+          <w:b/>
+          <w:bCs/>
+          <w:noProof/>
+          <w:color w:val="0000AA"/>
+        </w:rPr>
+        <mc:AlternateContent>
+          <mc:Choice Requires="wps">
+            <w:drawing>
+              <wp:anchor distT="0" distB="0" distL="114300" distR="114300" simplePos="0" relativeHeight="251700224" behindDoc="0" locked="0" layoutInCell="1" allowOverlap="1" wp14:anchorId="6A784FBD" wp14:editId="00BF9EC6">
+                <wp:simplePos x="0" y="0"/>
+                <wp:positionH relativeFrom="page">
+                  <wp:align>left</wp:align>
+                </wp:positionH>
+                <wp:positionV relativeFrom="paragraph">
+                  <wp:posOffset>213665</wp:posOffset>
+                </wp:positionV>
+                <wp:extent cx="7700645" cy="0"/>
+                <wp:effectExtent l="0" t="0" r="0" b="0"/>
+                <wp:wrapNone/>
+                <wp:docPr id="534785026" name="Straight Connector 1"/>
+                <wp:cNvGraphicFramePr/>
+                <a:graphic xmlns:a="http://schemas.openxmlformats.org/drawingml/2006/main">
+                  <a:graphicData uri="http://schemas.microsoft.com/office/word/2010/wordprocessingShape">
+                    <wps:wsp>
+                      <wps:cNvCnPr/>
+                      <wps:spPr>
+                        <a:xfrm flipV="1">
+                          <a:off x="0" y="0"/>
+                          <a:ext cx="7700645" cy="0"/>
+                        </a:xfrm>
+                        <a:prstGeom prst="line">
+                          <a:avLst/>
+                        </a:prstGeom>
+                      </wps:spPr>
+                      <wps:style>
+                        <a:lnRef idx="3">
+                          <a:schemeClr val="dk1"/>
+                        </a:lnRef>
+                        <a:fillRef idx="0">
+                          <a:schemeClr val="dk1"/>
+                        </a:fillRef>
+                        <a:effectRef idx="2">
+                          <a:schemeClr val="dk1"/>
+                        </a:effectRef>
+                        <a:fontRef idx="minor">
+                          <a:schemeClr val="tx1"/>
+                        </a:fontRef>
+                      </wps:style>
+                      <wps:bodyPr/>
+                    </wps:wsp>
+                  </a:graphicData>
+                </a:graphic>
+                <wp14:sizeRelV relativeFrom="margin">
+                  <wp14:pctHeight>0</wp14:pctHeight>
+                </wp14:sizeRelV>
+              </wp:anchor>
+            </w:drawing>
+          </mc:Choice>
+          <mc:Fallback>
+            <w:pict>
+              <v:line w14:anchorId="7C01CA4A" id="Straight Connector 1" o:spid="_x0000_s1026" style="position:absolute;flip:y;z-index:251700224;visibility:visible;mso-wrap-style:square;mso-height-percent:0;mso-wrap-distance-left:9pt;mso-wrap-distance-top:0;mso-wrap-distance-right:9pt;mso-wrap-distance-bottom:0;mso-position-horizontal:left;mso-position-horizontal-relative:page;mso-position-vertical:absolute;mso-position-vertical-relative:text;mso-height-percent:0;mso-height-relative:margin" from="0,16.8pt" to="606.35pt,16.8pt" o:gfxdata="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" strokecolor="black [3200]" strokeweight="1.5pt">
+                <v:stroke joinstyle="miter"/>
+                <w10:wrap anchorx="page"/>
+              </v:line>
+            </w:pict>
+          </mc:Fallback>
+        </mc:AlternateContent>
+      </w:r>
+      <w:r>
+        <w:rPr>
+          <w:rStyle w:val="sqlkeyword"/>
+          <w:b/>
+          <w:bCs/>
+          <w:color w:val="0000AA"/>
+        </w:rPr>
+        <w:t>FROM</w:t>
+      </w:r>
+      <w:r>
+        <w:rPr>
+          <w:b/>
+          <w:bCs/>
+          <w:color w:val="000000"/>
+        </w:rPr>
+        <w:t xml:space="preserve"> result</w:t>
+      </w:r>
+      <w:r>
+        <w:rPr>
+          <w:rStyle w:val="sqloperator"/>
+          <w:b/>
+          <w:bCs/>
+          <w:color w:val="777777"/>
+        </w:rPr>
+        <w:t>;</w:t>
+      </w:r>
     </w:p>
     <w:p>
       <w:pPr>
@@ -26297,6 +26706,7 @@
   <w:style w:type="character" w:default="1" w:styleId="DefaultParagraphFont">
     <w:name w:val="Default Paragraph Font"/>
     <w:uiPriority w:val="1"/>
+    <w:semiHidden/>
     <w:unhideWhenUsed/>
   </w:style>
   <w:style w:type="table" w:default="1" w:styleId="TableNormal">

</xml_diff>